<commit_message>
IDAF Fazit und Korrekturen
IDAF Fazit und Korrekturen

richtiges Dokument= IDAF_FINALE

=> Whats'app Text was noch zu tun ist
</commit_message>
<xml_diff>
--- a/IDAF_Finale_0.25_marc.docx
+++ b/IDAF_Finale_0.25_marc.docx
@@ -1,6 +1,6 @@
 
 <file path=word/document.xml><?xml version="1.0" encoding="utf-8"?>
-<w:document xmlns:wpc="http://schemas.microsoft.com/office/word/2010/wordprocessingCanvas" xmlns:cx="http://schemas.microsoft.com/office/drawing/2014/chartex" xmlns:cx1="http://schemas.microsoft.com/office/drawing/2015/9/8/chartex" xmlns:mc="http://schemas.openxmlformats.org/markup-compatibility/2006" xmlns:o="urn:schemas-microsoft-com:office:office" xmlns:r="http://schemas.openxmlformats.org/officeDocument/2006/relationships" xmlns:m="http://schemas.openxmlformats.org/officeDocument/2006/math" xmlns:v="urn:schemas-microsoft-com:vml" xmlns:wp14="http://schemas.microsoft.com/office/word/2010/wordprocessingDrawing" xmlns:wp="http://schemas.openxmlformats.org/drawingml/2006/wordprocessingDrawing" xmlns:w10="urn:schemas-microsoft-com:office:word" xmlns:w="http://schemas.openxmlformats.org/wordprocessingml/2006/main" xmlns:w14="http://schemas.microsoft.com/office/word/2010/wordml" xmlns:w15="http://schemas.microsoft.com/office/word/2012/wordml" xmlns:w16se="http://schemas.microsoft.com/office/word/2015/wordml/symex" xmlns:wpg="http://schemas.microsoft.com/office/word/2010/wordprocessingGroup" xmlns:wpi="http://schemas.microsoft.com/office/word/2010/wordprocessingInk" xmlns:wne="http://schemas.microsoft.com/office/word/2006/wordml" xmlns:wps="http://schemas.microsoft.com/office/word/2010/wordprocessingShape" mc:Ignorable="w14 w15 w16se wp14">
+<w:document xmlns:wpc="http://schemas.microsoft.com/office/word/2010/wordprocessingCanvas" xmlns:cx="http://schemas.microsoft.com/office/drawing/2014/chartex" xmlns:cx1="http://schemas.microsoft.com/office/drawing/2015/9/8/chartex" xmlns:cx2="http://schemas.microsoft.com/office/drawing/2015/10/21/chartex" xmlns:cx3="http://schemas.microsoft.com/office/drawing/2016/5/9/chartex" xmlns:cx4="http://schemas.microsoft.com/office/drawing/2016/5/10/chartex" xmlns:cx5="http://schemas.microsoft.com/office/drawing/2016/5/11/chartex" xmlns:cx6="http://schemas.microsoft.com/office/drawing/2016/5/12/chartex" xmlns:cx7="http://schemas.microsoft.com/office/drawing/2016/5/13/chartex" xmlns:cx8="http://schemas.microsoft.com/office/drawing/2016/5/14/chartex" xmlns:mc="http://schemas.openxmlformats.org/markup-compatibility/2006" xmlns:aink="http://schemas.microsoft.com/office/drawing/2016/ink" xmlns:am3d="http://schemas.microsoft.com/office/drawing/2017/model3d" xmlns:o="urn:schemas-microsoft-com:office:office" xmlns:r="http://schemas.openxmlformats.org/officeDocument/2006/relationships" xmlns:m="http://schemas.openxmlformats.org/officeDocument/2006/math" xmlns:v="urn:schemas-microsoft-com:vml" xmlns:wp14="http://schemas.microsoft.com/office/word/2010/wordprocessingDrawing" xmlns:wp="http://schemas.openxmlformats.org/drawingml/2006/wordprocessingDrawing" xmlns:w10="urn:schemas-microsoft-com:office:word" xmlns:w="http://schemas.openxmlformats.org/wordprocessingml/2006/main" xmlns:w14="http://schemas.microsoft.com/office/word/2010/wordml" xmlns:w15="http://schemas.microsoft.com/office/word/2012/wordml" xmlns:w16cid="http://schemas.microsoft.com/office/word/2016/wordml/cid" xmlns:w16se="http://schemas.microsoft.com/office/word/2015/wordml/symex" xmlns:wpg="http://schemas.microsoft.com/office/word/2010/wordprocessingGroup" xmlns:wpi="http://schemas.microsoft.com/office/word/2010/wordprocessingInk" xmlns:wne="http://schemas.microsoft.com/office/word/2006/wordml" xmlns:wps="http://schemas.microsoft.com/office/word/2010/wordprocessingShape" mc:Ignorable="w14 w15 w16se w16cid wp14">
   <w:body>
     <w:p>
       <w:pPr>
@@ -185,7 +185,39 @@
           <w:iCs/>
           <w:lang w:val="en-US"/>
         </w:rPr>
-        <w:t xml:space="preserve">Marc Binggeli, Fabian Haering, Jonas Etter, </w:t>
+        <w:t xml:space="preserve">Marc Binggeli, Fabian </w:t>
+      </w:r>
+      <w:proofErr w:type="spellStart"/>
+      <w:r>
+        <w:rPr>
+          <w:iCs/>
+          <w:lang w:val="en-US"/>
+        </w:rPr>
+        <w:t>Haering</w:t>
+      </w:r>
+      <w:proofErr w:type="spellEnd"/>
+      <w:r>
+        <w:rPr>
+          <w:iCs/>
+          <w:lang w:val="en-US"/>
+        </w:rPr>
+        <w:t xml:space="preserve">, Jonas </w:t>
+      </w:r>
+      <w:proofErr w:type="spellStart"/>
+      <w:r>
+        <w:rPr>
+          <w:iCs/>
+          <w:lang w:val="en-US"/>
+        </w:rPr>
+        <w:t>Etter</w:t>
+      </w:r>
+      <w:proofErr w:type="spellEnd"/>
+      <w:r>
+        <w:rPr>
+          <w:iCs/>
+          <w:lang w:val="en-US"/>
+        </w:rPr>
+        <w:t xml:space="preserve">, </w:t>
       </w:r>
       <w:proofErr w:type="spellStart"/>
       <w:r>
@@ -1023,6 +1055,9 @@
       <w:r>
         <w:t xml:space="preserve"> </w:t>
       </w:r>
+      <w:r>
+        <w:t xml:space="preserve">Unser Ziel ist es, mögliche Gemeinsamkeiten herauszukristallisieren. </w:t>
+      </w:r>
     </w:p>
     <w:p>
       <w:pPr>
@@ -1161,7 +1196,8 @@
           <w:color w:val="auto"/>
           <w:u w:val="none"/>
         </w:rPr>
-        <w:t xml:space="preserve">Die Amerikaner unter Präsident George H. W. Bush verfolgten einen anderen Weg. </w:t>
+        <w:lastRenderedPageBreak/>
+        <w:t>Die Amerikaner</w:t>
       </w:r>
       <w:r>
         <w:rPr>
@@ -1169,18 +1205,68 @@
           <w:color w:val="auto"/>
           <w:u w:val="none"/>
         </w:rPr>
+        <w:t>,</w:t>
+      </w:r>
+      <w:r>
+        <w:rPr>
+          <w:rStyle w:val="Hyperlink"/>
+          <w:color w:val="auto"/>
+          <w:u w:val="none"/>
+        </w:rPr>
+        <w:t xml:space="preserve"> unter Präsident George H. W. Bush</w:t>
+      </w:r>
+      <w:r>
+        <w:rPr>
+          <w:rStyle w:val="Hyperlink"/>
+          <w:color w:val="auto"/>
+          <w:u w:val="none"/>
+        </w:rPr>
+        <w:t>,</w:t>
+      </w:r>
+      <w:r>
+        <w:rPr>
+          <w:rStyle w:val="Hyperlink"/>
+          <w:color w:val="auto"/>
+          <w:u w:val="none"/>
+        </w:rPr>
+        <w:t xml:space="preserve"> verfolgten einen</w:t>
+      </w:r>
+      <w:r>
+        <w:rPr>
+          <w:rStyle w:val="Hyperlink"/>
+          <w:color w:val="auto"/>
+          <w:u w:val="none"/>
+        </w:rPr>
+        <w:t xml:space="preserve"> anderen Weg. </w:t>
+      </w:r>
+      <w:r>
+        <w:rPr>
+          <w:rStyle w:val="Hyperlink"/>
+          <w:color w:val="auto"/>
+          <w:u w:val="none"/>
+        </w:rPr>
         <w:br/>
         <w:t xml:space="preserve">Mit der Operation </w:t>
       </w:r>
+      <w:proofErr w:type="spellStart"/>
       <w:r>
         <w:rPr>
           <w:rStyle w:val="Hyperlink"/>
           <w:b/>
           <w:color w:val="auto"/>
           <w:u w:val="none"/>
-          <w:lang w:val="en-AU"/>
-        </w:rPr>
-        <w:t>Desert Shield</w:t>
+        </w:rPr>
+        <w:t>Desert</w:t>
+      </w:r>
+      <w:proofErr w:type="spellEnd"/>
+      <w:r>
+        <w:rPr>
+          <w:rStyle w:val="Hyperlink"/>
+          <w:b/>
+          <w:color w:val="auto"/>
+          <w:u w:val="none"/>
+        </w:rPr>
+        <w:t xml:space="preserve"> Shield</w:t>
       </w:r>
       <w:r>
         <w:rPr>
@@ -1254,7 +1340,6 @@
           <w:color w:val="auto"/>
           <w:u w:val="none"/>
         </w:rPr>
-        <w:lastRenderedPageBreak/>
         <w:t>Die militärische Operation war allerdings noch defensiv geprägt und die UNO bemühte sich, die Kr</w:t>
       </w:r>
       <w:r>
@@ -1499,27 +1584,6 @@
       <w:pPr>
         <w:pStyle w:val="IDPA-Standard"/>
       </w:pPr>
-    </w:p>
-    <w:p>
-      <w:pPr>
-        <w:pStyle w:val="IDPA-Standard"/>
-      </w:pPr>
-    </w:p>
-    <w:p>
-      <w:pPr>
-        <w:rPr>
-          <w:rFonts w:ascii="Arial" w:hAnsi="Arial" w:cs="Arial"/>
-          <w:lang w:val="de-DE"/>
-        </w:rPr>
-      </w:pPr>
-      <w:r>
-        <w:br w:type="page"/>
-      </w:r>
-    </w:p>
-    <w:p>
-      <w:pPr>
-        <w:pStyle w:val="IDPA-Standard"/>
-      </w:pPr>
       <w:r>
         <w:lastRenderedPageBreak/>
         <w:t xml:space="preserve">Das Foto ist düster, dunkle Farben dominieren. Vier Soldaten sind auf dem Bild zu erkennen. Der Soldat, welcher sich am linken Rand des Bildes befindet, trägt einen Helm mit einem Nachsichtgerät, Kopfhörer und ein Mikrofon. Mit der linken Hand hält er einen Dollarschein. </w:t>
@@ -1553,15 +1617,7 @@
       </w:r>
       <w:proofErr w:type="spellEnd"/>
       <w:r>
-        <w:t xml:space="preserve"> Ken </w:t>
-      </w:r>
-      <w:proofErr w:type="spellStart"/>
-      <w:r>
-        <w:t>Kozakiewicz</w:t>
-      </w:r>
-      <w:proofErr w:type="spellEnd"/>
-      <w:r>
-        <w:t xml:space="preserve"> und ist Sergea</w:t>
+        <w:t xml:space="preserve"> Ken Kozakiewicz und ist Sergea</w:t>
       </w:r>
       <w:r>
         <w:t xml:space="preserve">nt in der amerikanischen </w:t>
@@ -1622,15 +1678,7 @@
         <w:br/>
       </w:r>
       <w:r>
-        <w:t xml:space="preserve">Der Soldat, welcher neben Ken </w:t>
-      </w:r>
-      <w:proofErr w:type="spellStart"/>
-      <w:r>
-        <w:t>Kozakiewicz</w:t>
-      </w:r>
-      <w:proofErr w:type="spellEnd"/>
-      <w:r>
-        <w:t xml:space="preserve"> sitzt, </w:t>
+        <w:t xml:space="preserve">Der Soldat, welcher neben Ken Kozakiewicz sitzt, </w:t>
       </w:r>
       <w:proofErr w:type="spellStart"/>
       <w:r>
@@ -1826,36 +1874,10 @@
         <w:t>Michael und Ken leiden anschliessend</w:t>
       </w:r>
       <w:r>
-        <w:t>,</w:t>
-      </w:r>
-      <w:r>
         <w:t xml:space="preserve"> </w:t>
       </w:r>
       <w:r>
-        <w:rPr>
-          <w:color w:val="FF0000"/>
-        </w:rPr>
-        <w:t>wie viele ihrer Kollegen</w:t>
-      </w:r>
-      <w:r>
-        <w:rPr>
-          <w:color w:val="FF0000"/>
-        </w:rPr>
-        <w:t>,</w:t>
-      </w:r>
-      <w:r>
-        <w:rPr>
-          <w:color w:val="FF0000"/>
-        </w:rPr>
-        <w:t xml:space="preserve"> </w:t>
-      </w:r>
-      <w:r>
-        <w:t>an einer posttraumatischen Belastungsstörung. Eine Posttraumatische Belastungsstörung tritt als eine verzögerte psychische Reaktion auf ein extrem belastendes Ereignis, eine Situation außergewöhnlicher Bedro</w:t>
-      </w:r>
-      <w:bookmarkStart w:id="5" w:name="_GoBack"/>
-      <w:bookmarkEnd w:id="5"/>
-      <w:r>
-        <w:t xml:space="preserve">hung oder katastrophenartigen Ausmaßes auf. </w:t>
+        <w:t xml:space="preserve">an einer posttraumatischen Belastungsstörung. Eine Posttraumatische Belastungsstörung tritt als eine verzögerte psychische Reaktion auf ein extrem belastendes Ereignis, eine Situation außergewöhnlicher Bedrohung oder katastrophenartigen Ausmaßes auf. </w:t>
       </w:r>
     </w:p>
     <w:p>
@@ -1903,29 +1925,23 @@
         <w:t xml:space="preserve">In den </w:t>
       </w:r>
       <w:r>
-        <w:t>nach</w:t>
-      </w:r>
-      <w:r>
-        <w:t xml:space="preserve">folgenden Kriegen wurden diese Symptome immer wieder festgestellt. </w:t>
+        <w:t xml:space="preserve">nachfolgenden </w:t>
+      </w:r>
+      <w:r>
+        <w:t xml:space="preserve">Kriegen wurden diese Symptome immer wieder </w:t>
+      </w:r>
+      <w:r>
+        <w:rPr>
+          <w:color w:val="000000" w:themeColor="text1"/>
+        </w:rPr>
+        <w:t xml:space="preserve">festgestellt. </w:t>
       </w:r>
       <w:r>
         <w:rPr>
           <w:rStyle w:val="Funotenzeichen"/>
-          <w:color w:val="FF0000"/>
+          <w:color w:val="000000" w:themeColor="text1"/>
         </w:rPr>
         <w:footnoteReference w:id="13"/>
-      </w:r>
-      <w:r>
-        <w:rPr>
-          <w:color w:val="FF0000"/>
-        </w:rPr>
-        <w:t xml:space="preserve"> ev. </w:t>
-      </w:r>
-      <w:r>
-        <w:rPr>
-          <w:color w:val="FF0000"/>
-        </w:rPr>
-        <w:t>ändern</w:t>
       </w:r>
     </w:p>
     <w:p>
@@ -1945,45 +1961,35 @@
           <w:lang w:val="de-CH"/>
         </w:rPr>
       </w:pPr>
-    </w:p>
-    <w:p>
-      <w:pPr>
-        <w:pStyle w:val="IDPA-Standard"/>
-        <w:rPr>
-          <w:lang w:val="de-CH"/>
-        </w:rPr>
-      </w:pPr>
-      <w:r>
-        <w:rPr>
-          <w:lang w:val="de-CH"/>
-        </w:rPr>
-        <w:t xml:space="preserve">Die gesundheitlichen Folgen der Soldaten nach dem Golfkrieg sind unter dem </w:t>
-      </w:r>
-      <w:proofErr w:type="spellStart"/>
-      <w:r>
-        <w:rPr>
-          <w:lang w:val="de-CH"/>
-        </w:rPr>
-        <w:t>Golfkriegssxnform</w:t>
-      </w:r>
-      <w:proofErr w:type="spellEnd"/>
-      <w:r>
-        <w:rPr>
-          <w:lang w:val="de-CH"/>
-        </w:rPr>
-        <w:t xml:space="preserve"> zusammengefasst.  </w:t>
-      </w:r>
-      <w:r>
-        <w:rPr>
-          <w:lang w:val="de-CH"/>
-        </w:rPr>
-        <w:t>Unter diesem Syndrom werden die gesundheitlichen Sch</w:t>
-      </w:r>
-      <w:r>
-        <w:rPr>
-          <w:lang w:val="de-CH"/>
-        </w:rPr>
-        <w:t>äden der Soldaten beschrieben.</w:t>
+      <w:r>
+        <w:rPr>
+          <w:lang w:val="de-CH"/>
+        </w:rPr>
+        <w:t>Die gesundheitlichen Folgen der Soldaten nach dem Golfkrieg sind unter dem Golfkriegss</w:t>
+      </w:r>
+      <w:r>
+        <w:rPr>
+          <w:lang w:val="de-CH"/>
+        </w:rPr>
+        <w:t>y</w:t>
+      </w:r>
+      <w:r>
+        <w:rPr>
+          <w:lang w:val="de-CH"/>
+        </w:rPr>
+        <w:t>n</w:t>
+      </w:r>
+      <w:r>
+        <w:rPr>
+          <w:lang w:val="de-CH"/>
+        </w:rPr>
+        <w:t>dr</w:t>
+      </w:r>
+      <w:r>
+        <w:rPr>
+          <w:lang w:val="de-CH"/>
+        </w:rPr>
+        <w:t>om zusammengefasst.</w:t>
       </w:r>
       <w:r>
         <w:rPr>
@@ -1995,347 +2001,285 @@
         <w:rPr>
           <w:lang w:val="de-CH"/>
         </w:rPr>
-        <w:t xml:space="preserve">Neben psychischen Schäden beinhaltet das auch physische Schäden.  </w:t>
-      </w:r>
-    </w:p>
-    <w:p>
-      <w:pPr>
-        <w:pStyle w:val="IDPA-Standard"/>
-        <w:rPr>
-          <w:lang w:val="de-CH"/>
-        </w:rPr>
-      </w:pPr>
-      <w:r>
-        <w:rPr>
-          <w:lang w:val="de-CH"/>
-        </w:rPr>
-        <w:t xml:space="preserve"> Ein </w:t>
-      </w:r>
-      <w:proofErr w:type="spellStart"/>
-      <w:r>
-        <w:rPr>
-          <w:lang w:val="de-CH"/>
-        </w:rPr>
-        <w:t>wesentlciher</w:t>
-      </w:r>
-      <w:proofErr w:type="spellEnd"/>
-      <w:r>
-        <w:rPr>
-          <w:lang w:val="de-CH"/>
-        </w:rPr>
-        <w:t xml:space="preserve"> Teil dieses Syndroms sind Posttraumatische </w:t>
-      </w:r>
-      <w:proofErr w:type="spellStart"/>
-      <w:r>
-        <w:rPr>
-          <w:lang w:val="de-CH"/>
-        </w:rPr>
-        <w:t>Belastungstörungen</w:t>
-      </w:r>
-      <w:proofErr w:type="spellEnd"/>
-      <w:r>
-        <w:rPr>
-          <w:lang w:val="de-CH"/>
-        </w:rPr>
-        <w:t xml:space="preserve">, unter welchem auch die Soldaten auf unserem Bild leiden.  </w:t>
-      </w:r>
-    </w:p>
-    <w:p>
-      <w:pPr>
-        <w:pStyle w:val="IDPA-Standard"/>
-        <w:rPr>
-          <w:lang w:val="de-CH"/>
-        </w:rPr>
-      </w:pPr>
-    </w:p>
-    <w:p>
-      <w:pPr>
-        <w:pStyle w:val="IDPA-Standard"/>
-        <w:rPr>
-          <w:lang w:val="de-CH"/>
-        </w:rPr>
-      </w:pPr>
-      <w:r>
-        <w:rPr>
-          <w:lang w:val="de-CH"/>
-        </w:rPr>
-        <w:t>Zusammenhang mit anderen Kriegen im Fazit beantworten -&gt; Als Ziel/</w:t>
-      </w:r>
-      <w:proofErr w:type="gramStart"/>
-      <w:r>
-        <w:rPr>
-          <w:lang w:val="de-CH"/>
-        </w:rPr>
-        <w:t>Hypothese  in</w:t>
-      </w:r>
-      <w:proofErr w:type="gramEnd"/>
-      <w:r>
-        <w:rPr>
-          <w:lang w:val="de-CH"/>
-        </w:rPr>
-        <w:t xml:space="preserve"> der Einleitung formulieren  </w:t>
-      </w:r>
-      <w:r>
-        <w:rPr>
-          <w:lang w:val="de-CH"/>
-        </w:rPr>
-        <w:t xml:space="preserve">andere Namen. Forschung ist besser geworden. Zusammenhänge mit den kriegen. Schäden, welche wir im </w:t>
-      </w:r>
-      <w:proofErr w:type="spellStart"/>
-      <w:r>
-        <w:rPr>
-          <w:lang w:val="de-CH"/>
-        </w:rPr>
-        <w:t>geschichtsunterrichjt</w:t>
-      </w:r>
-      <w:proofErr w:type="spellEnd"/>
+        <w:t xml:space="preserve">Neben </w:t>
+      </w:r>
+      <w:r>
+        <w:rPr>
+          <w:lang w:val="de-CH"/>
+        </w:rPr>
+        <w:t>physische</w:t>
+      </w:r>
+      <w:r>
+        <w:rPr>
+          <w:lang w:val="de-CH"/>
+        </w:rPr>
+        <w:t xml:space="preserve">n Verletzungen </w:t>
+      </w:r>
+      <w:r>
+        <w:rPr>
+          <w:lang w:val="de-CH"/>
+        </w:rPr>
+        <w:t>beinhaltet d</w:t>
+      </w:r>
+      <w:r>
+        <w:rPr>
+          <w:lang w:val="de-CH"/>
+        </w:rPr>
+        <w:t>ies</w:t>
+      </w:r>
+      <w:r>
+        <w:rPr>
+          <w:lang w:val="de-CH"/>
+        </w:rPr>
+        <w:t xml:space="preserve"> auch p</w:t>
+      </w:r>
+      <w:r>
+        <w:rPr>
+          <w:lang w:val="de-CH"/>
+        </w:rPr>
+        <w:t>s</w:t>
+      </w:r>
+      <w:r>
+        <w:rPr>
+          <w:lang w:val="de-CH"/>
+        </w:rPr>
+        <w:t>y</w:t>
+      </w:r>
+      <w:r>
+        <w:rPr>
+          <w:lang w:val="de-CH"/>
+        </w:rPr>
+        <w:t>ch</w:t>
+      </w:r>
+      <w:r>
+        <w:rPr>
+          <w:lang w:val="de-CH"/>
+        </w:rPr>
+        <w:t>ische Schäden.</w:t>
+      </w:r>
+      <w:r>
+        <w:rPr>
+          <w:lang w:val="de-CH"/>
+        </w:rPr>
+        <w:t xml:space="preserve"> Der </w:t>
+      </w:r>
+      <w:r>
+        <w:rPr>
+          <w:lang w:val="de-CH"/>
+        </w:rPr>
+        <w:t>wesent</w:t>
+      </w:r>
+      <w:r>
+        <w:rPr>
+          <w:lang w:val="de-CH"/>
+        </w:rPr>
+        <w:t>l</w:t>
+      </w:r>
+      <w:r>
+        <w:rPr>
+          <w:lang w:val="de-CH"/>
+        </w:rPr>
+        <w:t>i</w:t>
+      </w:r>
+      <w:r>
+        <w:rPr>
+          <w:lang w:val="de-CH"/>
+        </w:rPr>
+        <w:t>c</w:t>
+      </w:r>
+      <w:r>
+        <w:rPr>
+          <w:lang w:val="de-CH"/>
+        </w:rPr>
+        <w:t xml:space="preserve">he Teil dieses Syndroms sind Posttraumatische </w:t>
+      </w:r>
+      <w:r>
+        <w:rPr>
+          <w:lang w:val="de-CH"/>
+        </w:rPr>
+        <w:t xml:space="preserve">Belastungsstörungen. </w:t>
+      </w:r>
+      <w:r>
+        <w:rPr>
+          <w:lang w:val="de-CH"/>
+        </w:rPr>
+        <w:t>Diese haben sich zu einem grossen Problem in der amerikanischen Gesellschaft entwickelt.</w:t>
+      </w:r>
+      <w:r>
+        <w:rPr>
+          <w:lang w:val="de-CH"/>
+        </w:rPr>
+        <w:t xml:space="preserve"> Viele Kriegsheimkehrer finden sich in der Heimat nicht mehr zurecht.</w:t>
+      </w:r>
       <w:r>
         <w:rPr>
           <w:lang w:val="de-CH"/>
         </w:rPr>
         <w:t xml:space="preserve"> </w:t>
       </w:r>
-      <w:proofErr w:type="spellStart"/>
-      <w:r>
-        <w:rPr>
-          <w:lang w:val="de-CH"/>
-        </w:rPr>
-        <w:t>gehbat</w:t>
-      </w:r>
-      <w:proofErr w:type="spellEnd"/>
-      <w:r>
-        <w:rPr>
-          <w:lang w:val="de-CH"/>
-        </w:rPr>
-        <w:t xml:space="preserve"> haben </w:t>
-      </w:r>
-      <w:proofErr w:type="spellStart"/>
-      <w:r>
-        <w:rPr>
-          <w:lang w:val="de-CH"/>
-        </w:rPr>
-        <w:t>zusammenhang</w:t>
-      </w:r>
-      <w:proofErr w:type="spellEnd"/>
-      <w:r>
-        <w:rPr>
-          <w:lang w:val="de-CH"/>
-        </w:rPr>
-        <w:t xml:space="preserve"> mit den </w:t>
-      </w:r>
-      <w:proofErr w:type="spellStart"/>
-      <w:r>
-        <w:rPr>
-          <w:lang w:val="de-CH"/>
-        </w:rPr>
-        <w:t>schöden</w:t>
-      </w:r>
-      <w:proofErr w:type="spellEnd"/>
-      <w:r>
-        <w:rPr>
-          <w:lang w:val="de-CH"/>
-        </w:rPr>
-        <w:t xml:space="preserve"> des Golfkrieges. </w:t>
-      </w:r>
-    </w:p>
-    <w:p>
-      <w:pPr>
-        <w:rPr>
-          <w:rFonts w:ascii="Arial" w:hAnsi="Arial" w:cs="Arial"/>
-        </w:rPr>
-      </w:pPr>
-      <w:bookmarkStart w:id="6" w:name="_Toc530426245"/>
-      <w:r>
-        <w:rPr>
-          <w:rFonts w:ascii="Arial" w:hAnsi="Arial" w:cs="Arial"/>
-        </w:rPr>
-        <w:br/>
-      </w:r>
-      <w:r>
-        <w:rPr>
-          <w:rFonts w:ascii="Arial" w:hAnsi="Arial" w:cs="Arial"/>
-        </w:rPr>
-        <w:t>Depressio</w:t>
-      </w:r>
-      <w:r>
-        <w:rPr>
-          <w:rFonts w:ascii="Arial" w:hAnsi="Arial" w:cs="Arial"/>
-        </w:rPr>
-        <w:t xml:space="preserve">nen und Amokläufe Paranoia Verfolgungswahn </w:t>
-      </w:r>
-    </w:p>
-    <w:p>
-      <w:pPr>
-        <w:rPr>
-          <w:rFonts w:ascii="Arial" w:hAnsi="Arial" w:cs="Arial"/>
-        </w:rPr>
-      </w:pPr>
-      <w:r>
-        <w:rPr>
-          <w:rFonts w:ascii="Arial" w:hAnsi="Arial" w:cs="Arial"/>
+      <w:r>
+        <w:rPr>
+          <w:lang w:val="de-CH"/>
+        </w:rPr>
+        <w:t>Die Obdachlosigkeitsrate ist hoch und d</w:t>
+      </w:r>
+      <w:r>
+        <w:rPr>
+          <w:lang w:val="de-CH"/>
+        </w:rPr>
+        <w:t xml:space="preserve">ie Anzahl Suizide der </w:t>
+      </w:r>
+      <w:r>
+        <w:rPr>
+          <w:lang w:val="de-CH"/>
+        </w:rPr>
+        <w:t>Kriegsveteranen</w:t>
+      </w:r>
+      <w:r>
+        <w:rPr>
+          <w:lang w:val="de-CH"/>
+        </w:rPr>
+        <w:t xml:space="preserve"> </w:t>
+      </w:r>
+      <w:r>
+        <w:rPr>
+          <w:lang w:val="de-CH"/>
+        </w:rPr>
+        <w:t xml:space="preserve">liegt bei durchschnittlich 22 pro Tag. </w:t>
+      </w:r>
+    </w:p>
+    <w:p>
+      <w:pPr>
+        <w:pStyle w:val="IDPA-Standard"/>
+        <w:rPr>
+          <w:lang w:val="de-CH"/>
+        </w:rPr>
+      </w:pPr>
+      <w:r>
+        <w:rPr>
+          <w:lang w:val="de-CH"/>
+        </w:rPr>
+        <w:t>Die betroffenen Veteranen</w:t>
+      </w:r>
+      <w:r>
+        <w:rPr>
+          <w:lang w:val="de-CH"/>
+        </w:rPr>
+        <w:t>, welche Suizid begehen, stammen aus den verschiedenen Kriegen der amerikanischen G</w:t>
+      </w:r>
+      <w:r>
+        <w:rPr>
+          <w:lang w:val="de-CH"/>
+        </w:rPr>
+        <w:t>eschichte</w:t>
+      </w:r>
+      <w:r>
+        <w:rPr>
+          <w:lang w:val="de-CH"/>
+        </w:rPr>
+        <w:t>.</w:t>
+      </w:r>
+      <w:r>
+        <w:rPr>
+          <w:rStyle w:val="Funotenzeichen"/>
+          <w:lang w:val="de-CH"/>
+        </w:rPr>
+        <w:footnoteReference w:id="14"/>
+      </w:r>
+    </w:p>
+    <w:p>
+      <w:pPr>
+        <w:pStyle w:val="IDPA-Standard"/>
+        <w:rPr>
+          <w:lang w:val="de-CH"/>
+        </w:rPr>
+      </w:pPr>
+      <w:r>
+        <w:rPr>
+          <w:lang w:val="de-CH"/>
         </w:rPr>
         <w:lastRenderedPageBreak/>
-        <w:t>Veteranen</w:t>
-      </w:r>
-      <w:r>
-        <w:rPr>
-          <w:rFonts w:ascii="Arial" w:hAnsi="Arial" w:cs="Arial"/>
-        </w:rPr>
-        <w:t xml:space="preserve">, welche Amok laufen / Suizid beginnen </w:t>
-      </w:r>
-    </w:p>
-    <w:p>
-      <w:pPr>
-        <w:rPr>
-          <w:rFonts w:ascii="Arial" w:hAnsi="Arial" w:cs="Arial"/>
-        </w:rPr>
-      </w:pPr>
-      <w:r>
-        <w:rPr>
-          <w:rFonts w:ascii="Arial" w:hAnsi="Arial" w:cs="Arial"/>
-        </w:rPr>
-        <w:t xml:space="preserve">Viele Veteranen, ehemalige Soldaten, welche im </w:t>
-      </w:r>
-      <w:proofErr w:type="spellStart"/>
-      <w:r>
-        <w:rPr>
-          <w:rFonts w:ascii="Arial" w:hAnsi="Arial" w:cs="Arial"/>
-        </w:rPr>
-        <w:t>golfkrige</w:t>
-      </w:r>
-      <w:proofErr w:type="spellEnd"/>
-      <w:r>
-        <w:rPr>
-          <w:rFonts w:ascii="Arial" w:hAnsi="Arial" w:cs="Arial"/>
+        <w:t xml:space="preserve">Suizide von Kriegsheimkehrern </w:t>
+      </w:r>
+      <w:r>
+        <w:rPr>
+          <w:lang w:val="de-CH"/>
+        </w:rPr>
+        <w:t>sind</w:t>
+      </w:r>
+      <w:r>
+        <w:rPr>
+          <w:lang w:val="de-CH"/>
+        </w:rPr>
+        <w:t xml:space="preserve"> aber nicht nur ein amerikanisches Problem. Bei unserer Recherche fand sich diese Problematik bereits bei überlebenden Soldaten aus dem 1. Weltkrieg. Das Phänomen der</w:t>
+      </w:r>
+      <w:r>
+        <w:rPr>
+          <w:lang w:val="de-CH"/>
         </w:rPr>
         <w:t xml:space="preserve"> </w:t>
       </w:r>
-      <w:proofErr w:type="spellStart"/>
-      <w:r>
-        <w:rPr>
-          <w:rFonts w:ascii="Arial" w:hAnsi="Arial" w:cs="Arial"/>
-        </w:rPr>
-        <w:t>gedeint</w:t>
-      </w:r>
-      <w:proofErr w:type="spellEnd"/>
-      <w:r>
-        <w:rPr>
-          <w:rFonts w:ascii="Arial" w:hAnsi="Arial" w:cs="Arial"/>
-        </w:rPr>
-        <w:t xml:space="preserve"> haben beginnen Suizid. </w:t>
-      </w:r>
-    </w:p>
-    <w:p>
-      <w:pPr>
-        <w:rPr>
-          <w:rFonts w:ascii="Arial" w:eastAsiaTheme="majorEastAsia" w:hAnsi="Arial" w:cstheme="majorBidi"/>
-          <w:b/>
-          <w:sz w:val="28"/>
-          <w:szCs w:val="32"/>
-          <w:lang w:val="de-DE"/>
-        </w:rPr>
-      </w:pPr>
-      <w:hyperlink r:id="rId11" w:history="1">
-        <w:r>
-          <w:rPr>
-            <w:rStyle w:val="Hyperlink"/>
-            <w:rFonts w:ascii="Arial" w:eastAsiaTheme="majorEastAsia" w:hAnsi="Arial" w:cstheme="majorBidi"/>
-            <w:b/>
-            <w:sz w:val="28"/>
-            <w:szCs w:val="32"/>
-            <w:lang w:val="de-DE"/>
-          </w:rPr>
-          <w:t>https://www.nzz.ch/gesellsc</w:t>
-        </w:r>
-        <w:r>
-          <w:rPr>
-            <w:rStyle w:val="Hyperlink"/>
-            <w:rFonts w:ascii="Arial" w:eastAsiaTheme="majorEastAsia" w:hAnsi="Arial" w:cstheme="majorBidi"/>
-            <w:b/>
-            <w:sz w:val="28"/>
-            <w:szCs w:val="32"/>
-            <w:lang w:val="de-DE"/>
-          </w:rPr>
-          <w:t>h</w:t>
-        </w:r>
-        <w:r>
-          <w:rPr>
-            <w:rStyle w:val="Hyperlink"/>
-            <w:rFonts w:ascii="Arial" w:eastAsiaTheme="majorEastAsia" w:hAnsi="Arial" w:cstheme="majorBidi"/>
-            <w:b/>
-            <w:sz w:val="28"/>
-            <w:szCs w:val="32"/>
-            <w:lang w:val="de-DE"/>
-          </w:rPr>
-          <w:t>aft/die-gebrochenen-helden-ld.1326621</w:t>
-        </w:r>
-      </w:hyperlink>
-      <w:r>
-        <w:rPr>
-          <w:rFonts w:ascii="Arial" w:eastAsiaTheme="majorEastAsia" w:hAnsi="Arial" w:cstheme="majorBidi"/>
-          <w:b/>
-          <w:sz w:val="28"/>
-          <w:szCs w:val="32"/>
-          <w:lang w:val="de-DE"/>
-        </w:rPr>
-        <w:t xml:space="preserve"> </w:t>
-      </w:r>
-    </w:p>
-    <w:p>
-      <w:pPr>
-        <w:rPr>
-          <w:rFonts w:ascii="Arial" w:eastAsiaTheme="majorEastAsia" w:hAnsi="Arial" w:cstheme="majorBidi"/>
-          <w:b/>
-          <w:sz w:val="28"/>
-          <w:szCs w:val="32"/>
-          <w:lang w:val="de-DE"/>
-        </w:rPr>
-      </w:pPr>
-    </w:p>
-    <w:p>
-      <w:pPr>
-        <w:pStyle w:val="IDPA-Standard"/>
-      </w:pPr>
-      <w:r>
-        <w:t xml:space="preserve">____________________________halbe Seite </w:t>
-      </w:r>
-      <w:proofErr w:type="spellStart"/>
-      <w:r>
-        <w:t>ca</w:t>
-      </w:r>
-      <w:proofErr w:type="spellEnd"/>
-    </w:p>
-    <w:p>
-      <w:pPr>
-        <w:rPr>
-          <w:rFonts w:ascii="Arial" w:eastAsiaTheme="majorEastAsia" w:hAnsi="Arial" w:cstheme="majorBidi"/>
-          <w:b/>
-          <w:sz w:val="28"/>
-          <w:szCs w:val="32"/>
-          <w:lang w:val="de-DE"/>
-        </w:rPr>
-      </w:pPr>
-    </w:p>
-    <w:p>
-      <w:pPr>
-        <w:rPr>
-          <w:rFonts w:ascii="Arial" w:eastAsiaTheme="majorEastAsia" w:hAnsi="Arial" w:cstheme="majorBidi"/>
-          <w:b/>
-          <w:sz w:val="28"/>
-          <w:szCs w:val="32"/>
-          <w:lang w:val="de-DE"/>
-        </w:rPr>
-      </w:pPr>
-      <w:r>
-        <w:rPr>
-          <w:rFonts w:ascii="Arial" w:eastAsiaTheme="majorEastAsia" w:hAnsi="Arial" w:cstheme="majorBidi"/>
-          <w:b/>
-          <w:sz w:val="28"/>
-          <w:szCs w:val="32"/>
-          <w:lang w:val="de-DE"/>
-        </w:rPr>
-        <w:br w:type="page"/>
-      </w:r>
+      <w:r>
+        <w:rPr>
+          <w:lang w:val="de-CH"/>
+        </w:rPr>
+        <w:t>Selbsttötung wurde damals einfach noch nicht genau untersucht</w:t>
+      </w:r>
+      <w:r>
+        <w:rPr>
+          <w:lang w:val="de-CH"/>
+        </w:rPr>
+        <w:t xml:space="preserve">. Ausgelöst wurden diese Suizide schon damals durch eine Symptomatik, welche wir heute   posttraumatisches Belastungssyndrom, oder Golfkriegssyndrom nennen. Tiefe </w:t>
+      </w:r>
+      <w:r>
+        <w:rPr>
+          <w:lang w:val="de-CH"/>
+        </w:rPr>
+        <w:t>V</w:t>
+      </w:r>
+      <w:r>
+        <w:rPr>
+          <w:lang w:val="de-CH"/>
+        </w:rPr>
+        <w:t>erletzungen der Seele</w:t>
+      </w:r>
+      <w:r>
+        <w:rPr>
+          <w:lang w:val="de-CH"/>
+        </w:rPr>
+        <w:t>, welche den betroffenen Menschen Zeit seines Lebens beeinträchtigen.</w:t>
+      </w:r>
+      <w:r>
+        <w:rPr>
+          <w:rStyle w:val="Funotenzeichen"/>
+          <w:lang w:val="de-CH"/>
+        </w:rPr>
+        <w:footnoteReference w:id="15"/>
+      </w:r>
+    </w:p>
+    <w:p>
+      <w:pPr>
+        <w:pStyle w:val="IDPA-Standard"/>
+        <w:rPr>
+          <w:lang w:val="de-CH"/>
+        </w:rPr>
+      </w:pPr>
+    </w:p>
+    <w:p>
+      <w:pPr>
+        <w:pStyle w:val="IDPA-Standard"/>
+        <w:rPr>
+          <w:lang w:val="de-CH"/>
+        </w:rPr>
+      </w:pPr>
+    </w:p>
+    <w:p>
+      <w:pPr>
+        <w:pStyle w:val="IDPA-Standard"/>
+        <w:rPr>
+          <w:lang w:val="de-CH"/>
+        </w:rPr>
+      </w:pPr>
     </w:p>
     <w:p>
       <w:pPr>
@@ -2345,14 +2289,14 @@
           <w:lang w:val="de-DE"/>
         </w:rPr>
       </w:pPr>
+      <w:bookmarkStart w:id="5" w:name="_Toc530426245"/>
       <w:r>
         <w:rPr>
           <w:lang w:val="de-DE"/>
         </w:rPr>
-        <w:lastRenderedPageBreak/>
         <w:t>Literaturverzeichnis</w:t>
       </w:r>
-      <w:bookmarkEnd w:id="6"/>
+      <w:bookmarkEnd w:id="5"/>
     </w:p>
     <w:p>
       <w:pPr>
@@ -2526,9 +2470,10 @@
         <w:textAlignment w:val="baseline"/>
         <w:rPr>
           <w:rFonts w:ascii="Arial" w:eastAsiaTheme="minorHAnsi" w:hAnsi="Arial" w:cs="Arial"/>
+          <w:b/>
           <w:sz w:val="22"/>
           <w:szCs w:val="22"/>
-          <w:lang w:val="de-DE" w:eastAsia="en-US"/>
+          <w:lang w:val="en-US" w:eastAsia="en-US"/>
         </w:rPr>
       </w:pPr>
       <w:proofErr w:type="spellStart"/>
@@ -2537,7 +2482,7 @@
           <w:rFonts w:ascii="Arial" w:eastAsiaTheme="minorHAnsi" w:hAnsi="Arial" w:cs="Arial"/>
           <w:sz w:val="22"/>
           <w:szCs w:val="22"/>
-          <w:lang w:val="de-DE" w:eastAsia="en-US"/>
+          <w:lang w:val="en-US" w:eastAsia="en-US"/>
         </w:rPr>
         <w:t>Worldpressphoto</w:t>
       </w:r>
@@ -2547,9 +2492,9 @@
           <w:rFonts w:ascii="Arial" w:eastAsiaTheme="minorHAnsi" w:hAnsi="Arial" w:cs="Arial"/>
           <w:sz w:val="22"/>
           <w:szCs w:val="22"/>
-          <w:lang w:val="de-DE" w:eastAsia="en-US"/>
-        </w:rPr>
-        <w:t>. S</w:t>
+          <w:lang w:val="en-US" w:eastAsia="en-US"/>
+        </w:rPr>
+        <w:t xml:space="preserve">. </w:t>
       </w:r>
       <w:r>
         <w:rPr>
@@ -2558,45 +2503,77 @@
           <w:color w:val="FF0000"/>
           <w:sz w:val="22"/>
           <w:szCs w:val="22"/>
-          <w:lang w:val="de-DE" w:eastAsia="en-US"/>
-        </w:rPr>
-        <w:t>TAND</w:t>
+          <w:highlight w:val="yellow"/>
+          <w:lang w:val="en-US" w:eastAsia="en-US"/>
+        </w:rPr>
+        <w:t>S</w:t>
+      </w:r>
+      <w:r>
+        <w:rPr>
+          <w:rFonts w:ascii="Arial" w:eastAsiaTheme="minorHAnsi" w:hAnsi="Arial" w:cs="Arial"/>
+          <w:b/>
+          <w:color w:val="FF0000"/>
+          <w:sz w:val="22"/>
+          <w:szCs w:val="22"/>
+          <w:highlight w:val="yellow"/>
+          <w:lang w:val="en-US" w:eastAsia="en-US"/>
+        </w:rPr>
+        <w:t>TAND.</w:t>
+      </w:r>
+      <w:r>
+        <w:rPr>
+          <w:rFonts w:ascii="Arial" w:eastAsiaTheme="minorHAnsi" w:hAnsi="Arial" w:cs="Arial"/>
+          <w:color w:val="FF0000"/>
+          <w:sz w:val="22"/>
+          <w:szCs w:val="22"/>
+          <w:highlight w:val="yellow"/>
+          <w:lang w:val="en-US" w:eastAsia="en-US"/>
+        </w:rPr>
+        <w:t xml:space="preserve"> </w:t>
       </w:r>
       <w:r>
         <w:rPr>
           <w:rFonts w:ascii="Arial" w:eastAsiaTheme="minorHAnsi" w:hAnsi="Arial" w:cs="Arial"/>
           <w:sz w:val="22"/>
           <w:szCs w:val="22"/>
-          <w:lang w:val="de-DE" w:eastAsia="en-US"/>
-        </w:rPr>
-        <w:t xml:space="preserve">. </w:t>
+          <w:highlight w:val="yellow"/>
+          <w:lang w:val="en-US" w:eastAsia="en-US"/>
+        </w:rPr>
+        <w:t>World Press Photo of the Year</w:t>
       </w:r>
       <w:r>
         <w:rPr>
           <w:rFonts w:ascii="Arial" w:eastAsiaTheme="minorHAnsi" w:hAnsi="Arial" w:cs="Arial"/>
           <w:sz w:val="22"/>
           <w:szCs w:val="22"/>
-          <w:lang w:val="de-DE" w:eastAsia="en-US"/>
-        </w:rPr>
-        <w:t xml:space="preserve">World Press </w:t>
+          <w:highlight w:val="yellow"/>
+          <w:lang w:val="en-US" w:eastAsia="en-US"/>
+        </w:rPr>
+        <w:t xml:space="preserve"> </w:t>
       </w:r>
       <w:proofErr w:type="spellStart"/>
       <w:r>
         <w:rPr>
           <w:rFonts w:ascii="Arial" w:eastAsiaTheme="minorHAnsi" w:hAnsi="Arial" w:cs="Arial"/>
+          <w:b/>
+          <w:color w:val="FF0000"/>
           <w:sz w:val="22"/>
           <w:szCs w:val="22"/>
-          <w:lang w:val="de-DE" w:eastAsia="en-US"/>
-        </w:rPr>
-        <w:t>Photo</w:t>
+          <w:highlight w:val="yellow"/>
+          <w:lang w:val="en-US" w:eastAsia="en-US"/>
+        </w:rPr>
+        <w:t>Keine</w:t>
       </w:r>
       <w:proofErr w:type="spellEnd"/>
       <w:r>
         <w:rPr>
           <w:rFonts w:ascii="Arial" w:eastAsiaTheme="minorHAnsi" w:hAnsi="Arial" w:cs="Arial"/>
+          <w:b/>
+          <w:color w:val="FF0000"/>
           <w:sz w:val="22"/>
           <w:szCs w:val="22"/>
-          <w:lang w:val="de-DE" w:eastAsia="en-US"/>
+          <w:highlight w:val="yellow"/>
+          <w:lang w:val="en-US" w:eastAsia="en-US"/>
         </w:rPr>
         <w:t xml:space="preserve"> </w:t>
       </w:r>
@@ -2604,57 +2581,83 @@
       <w:r>
         <w:rPr>
           <w:rFonts w:ascii="Arial" w:eastAsiaTheme="minorHAnsi" w:hAnsi="Arial" w:cs="Arial"/>
+          <w:b/>
+          <w:color w:val="FF0000"/>
           <w:sz w:val="22"/>
           <w:szCs w:val="22"/>
-          <w:lang w:val="de-DE" w:eastAsia="en-US"/>
-        </w:rPr>
-        <w:t>of</w:t>
+          <w:highlight w:val="yellow"/>
+          <w:lang w:val="en-US" w:eastAsia="en-US"/>
+        </w:rPr>
+        <w:t>Ahnung</w:t>
       </w:r>
       <w:proofErr w:type="spellEnd"/>
       <w:r>
         <w:rPr>
           <w:rFonts w:ascii="Arial" w:eastAsiaTheme="minorHAnsi" w:hAnsi="Arial" w:cs="Arial"/>
+          <w:b/>
+          <w:color w:val="FF0000"/>
           <w:sz w:val="22"/>
           <w:szCs w:val="22"/>
-          <w:lang w:val="de-DE" w:eastAsia="en-US"/>
-        </w:rPr>
-        <w:t xml:space="preserve"> </w:t>
+          <w:highlight w:val="yellow"/>
+          <w:lang w:val="en-US" w:eastAsia="en-US"/>
+        </w:rPr>
+        <w:t xml:space="preserve"> was der </w:t>
       </w:r>
       <w:proofErr w:type="spellStart"/>
       <w:r>
         <w:rPr>
           <w:rFonts w:ascii="Arial" w:eastAsiaTheme="minorHAnsi" w:hAnsi="Arial" w:cs="Arial"/>
+          <w:b/>
+          <w:color w:val="FF0000"/>
           <w:sz w:val="22"/>
           <w:szCs w:val="22"/>
-          <w:lang w:val="de-DE" w:eastAsia="en-US"/>
-        </w:rPr>
-        <w:t>the</w:t>
+          <w:highlight w:val="yellow"/>
+          <w:lang w:val="en-US" w:eastAsia="en-US"/>
+        </w:rPr>
+        <w:t>Titel</w:t>
       </w:r>
       <w:proofErr w:type="spellEnd"/>
       <w:r>
         <w:rPr>
           <w:rFonts w:ascii="Arial" w:eastAsiaTheme="minorHAnsi" w:hAnsi="Arial" w:cs="Arial"/>
+          <w:b/>
+          <w:color w:val="FF0000"/>
           <w:sz w:val="22"/>
           <w:szCs w:val="22"/>
-          <w:lang w:val="de-DE" w:eastAsia="en-US"/>
-        </w:rPr>
-        <w:t xml:space="preserve"> Year</w:t>
-      </w:r>
+          <w:highlight w:val="yellow"/>
+          <w:lang w:val="en-US" w:eastAsia="en-US"/>
+        </w:rPr>
+        <w:t xml:space="preserve"> </w:t>
+      </w:r>
+      <w:proofErr w:type="spellStart"/>
+      <w:r>
+        <w:rPr>
+          <w:rFonts w:ascii="Arial" w:eastAsiaTheme="minorHAnsi" w:hAnsi="Arial" w:cs="Arial"/>
+          <w:b/>
+          <w:color w:val="FF0000"/>
+          <w:sz w:val="22"/>
+          <w:szCs w:val="22"/>
+          <w:highlight w:val="yellow"/>
+          <w:lang w:val="en-US" w:eastAsia="en-US"/>
+        </w:rPr>
+        <w:t>ist</w:t>
+      </w:r>
+      <w:proofErr w:type="spellEnd"/>
     </w:p>
     <w:p>
       <w:pPr>
         <w:spacing w:line="360" w:lineRule="auto"/>
         <w:rPr>
           <w:rFonts w:ascii="Arial" w:hAnsi="Arial" w:cs="Arial"/>
-          <w:lang w:val="de-DE"/>
-        </w:rPr>
-      </w:pPr>
-      <w:hyperlink r:id="rId12" w:history="1">
+          <w:lang w:val="en-US"/>
+        </w:rPr>
+      </w:pPr>
+      <w:hyperlink r:id="rId11" w:history="1">
         <w:r>
           <w:rPr>
             <w:rFonts w:ascii="Arial" w:hAnsi="Arial" w:cs="Arial"/>
             <w:i/>
-            <w:lang w:val="de-DE"/>
+            <w:lang w:val="en-US"/>
           </w:rPr>
           <w:t>https://www.worldpressphoto.org/collection/photo/1992/world-press-photo-year/david-turnley</w:t>
         </w:r>
@@ -2663,7 +2666,7 @@
         <w:rPr>
           <w:rFonts w:ascii="Arial" w:hAnsi="Arial" w:cs="Arial"/>
           <w:i/>
-          <w:lang w:val="de-DE"/>
+          <w:lang w:val="en-US"/>
         </w:rPr>
         <w:t xml:space="preserve"> </w:t>
       </w:r>
@@ -2671,18 +2674,31 @@
         <w:rPr>
           <w:rFonts w:ascii="Arial" w:hAnsi="Arial" w:cs="Arial"/>
           <w:i/>
-          <w:lang w:val="de-DE"/>
+          <w:lang w:val="en-US"/>
         </w:rPr>
         <w:br/>
       </w:r>
+      <w:proofErr w:type="gramStart"/>
       <w:r>
         <w:rPr>
           <w:rFonts w:ascii="Arial" w:hAnsi="Arial" w:cs="Arial"/>
           <w:b/>
           <w:color w:val="FF0000"/>
-          <w:lang w:val="de-DE"/>
-        </w:rPr>
-        <w:t>Stand()</w:t>
+          <w:highlight w:val="yellow"/>
+          <w:lang w:val="en-US"/>
+        </w:rPr>
+        <w:t>Stand(</w:t>
+      </w:r>
+      <w:proofErr w:type="gramEnd"/>
+      <w:r>
+        <w:rPr>
+          <w:rFonts w:ascii="Arial" w:hAnsi="Arial" w:cs="Arial"/>
+          <w:b/>
+          <w:color w:val="FF0000"/>
+          <w:highlight w:val="yellow"/>
+          <w:lang w:val="en-US"/>
+        </w:rPr>
+        <w:t>)</w:t>
       </w:r>
     </w:p>
     <w:p>
@@ -2697,23 +2713,88 @@
       <w:r>
         <w:rPr>
           <w:rFonts w:ascii="Arial" w:hAnsi="Arial" w:cs="Arial"/>
-          <w:lang w:val="de-DE"/>
-        </w:rPr>
-        <w:t xml:space="preserve">Graham, Tim.2015. </w:t>
+          <w:lang w:val="en-US"/>
+        </w:rPr>
+        <w:t>Graham, Tim.2015. Strangers linked by iconic Desert Storm photo finally meet 24 years later</w:t>
+      </w:r>
+      <w:r>
+        <w:rPr>
+          <w:rFonts w:ascii="Arial" w:hAnsi="Arial" w:cs="Arial"/>
+          <w:lang w:val="en-US"/>
+        </w:rPr>
+        <w:br/>
+      </w:r>
+      <w:r>
+        <w:rPr>
+          <w:rFonts w:ascii="Arial" w:hAnsi="Arial" w:cs="Arial"/>
+          <w:i/>
+          <w:lang w:val="en-US"/>
+        </w:rPr>
+        <w:t>https://buffalonews.com/2015/05/30/strangers-linked-by-iconic-desert-storm-photo-finally-meet-24-years-later/</w:t>
+      </w:r>
+      <w:r>
+        <w:rPr>
+          <w:lang w:val="en-US"/>
+        </w:rPr>
+        <w:t xml:space="preserve"> </w:t>
+      </w:r>
+      <w:r>
+        <w:rPr>
+          <w:rFonts w:ascii="Arial" w:hAnsi="Arial" w:cs="Arial"/>
+          <w:lang w:val="en-US"/>
+        </w:rPr>
+        <w:t>(</w:t>
+      </w:r>
+      <w:r>
+        <w:rPr>
+          <w:rFonts w:ascii="Arial" w:hAnsi="Arial" w:cs="Arial"/>
+          <w:lang w:val="en-US"/>
+        </w:rPr>
+        <w:t>Stand: 31.05.2015)</w:t>
+      </w:r>
+      <w:r>
+        <w:rPr>
+          <w:rFonts w:ascii="Arial" w:hAnsi="Arial" w:cs="Arial"/>
+          <w:lang w:val="en-US"/>
+        </w:rPr>
+        <w:br/>
+      </w:r>
+      <w:r>
+        <w:rPr>
+          <w:rFonts w:ascii="Arial" w:hAnsi="Arial" w:cs="Arial"/>
+          <w:lang w:val="en-US"/>
+        </w:rPr>
+        <w:br/>
       </w:r>
       <w:proofErr w:type="spellStart"/>
       <w:r>
         <w:rPr>
           <w:rFonts w:ascii="Arial" w:hAnsi="Arial" w:cs="Arial"/>
-          <w:lang w:val="de-DE"/>
-        </w:rPr>
-        <w:t>Strangers</w:t>
+          <w:lang w:val="en-US"/>
+        </w:rPr>
+        <w:t>Neurologen</w:t>
       </w:r>
       <w:proofErr w:type="spellEnd"/>
       <w:r>
         <w:rPr>
           <w:rFonts w:ascii="Arial" w:hAnsi="Arial" w:cs="Arial"/>
-          <w:lang w:val="de-DE"/>
+          <w:lang w:val="en-US"/>
+        </w:rPr>
+        <w:t xml:space="preserve"> und </w:t>
+      </w:r>
+      <w:proofErr w:type="spellStart"/>
+      <w:r>
+        <w:rPr>
+          <w:rFonts w:ascii="Arial" w:hAnsi="Arial" w:cs="Arial"/>
+          <w:lang w:val="en-US"/>
+        </w:rPr>
+        <w:t>Psychiater</w:t>
+      </w:r>
+      <w:proofErr w:type="spellEnd"/>
+      <w:r>
+        <w:rPr>
+          <w:rFonts w:ascii="Arial" w:hAnsi="Arial" w:cs="Arial"/>
+          <w:lang w:val="en-US"/>
         </w:rPr>
         <w:t xml:space="preserve"> </w:t>
       </w:r>
@@ -2721,15 +2802,15 @@
       <w:r>
         <w:rPr>
           <w:rFonts w:ascii="Arial" w:hAnsi="Arial" w:cs="Arial"/>
-          <w:lang w:val="de-DE"/>
-        </w:rPr>
-        <w:t>linked</w:t>
+          <w:lang w:val="en-US"/>
+        </w:rPr>
+        <w:t>im</w:t>
       </w:r>
       <w:proofErr w:type="spellEnd"/>
       <w:r>
         <w:rPr>
           <w:rFonts w:ascii="Arial" w:hAnsi="Arial" w:cs="Arial"/>
-          <w:lang w:val="de-DE"/>
+          <w:lang w:val="en-US"/>
         </w:rPr>
         <w:t xml:space="preserve"> </w:t>
       </w:r>
@@ -2737,184 +2818,24 @@
       <w:r>
         <w:rPr>
           <w:rFonts w:ascii="Arial" w:hAnsi="Arial" w:cs="Arial"/>
-          <w:lang w:val="de-DE"/>
-        </w:rPr>
-        <w:t>by</w:t>
+          <w:lang w:val="en-US"/>
+        </w:rPr>
+        <w:t>Netz</w:t>
       </w:r>
       <w:proofErr w:type="spellEnd"/>
       <w:r>
         <w:rPr>
           <w:rFonts w:ascii="Arial" w:hAnsi="Arial" w:cs="Arial"/>
-          <w:lang w:val="de-DE"/>
-        </w:rPr>
-        <w:t xml:space="preserve"> </w:t>
-      </w:r>
-      <w:proofErr w:type="spellStart"/>
-      <w:r>
-        <w:rPr>
-          <w:rFonts w:ascii="Arial" w:hAnsi="Arial" w:cs="Arial"/>
-          <w:lang w:val="de-DE"/>
-        </w:rPr>
-        <w:t>iconic</w:t>
-      </w:r>
-      <w:proofErr w:type="spellEnd"/>
-      <w:r>
-        <w:rPr>
-          <w:rFonts w:ascii="Arial" w:hAnsi="Arial" w:cs="Arial"/>
-          <w:lang w:val="de-DE"/>
-        </w:rPr>
-        <w:t xml:space="preserve"> </w:t>
-      </w:r>
-      <w:proofErr w:type="spellStart"/>
-      <w:r>
-        <w:rPr>
-          <w:rFonts w:ascii="Arial" w:hAnsi="Arial" w:cs="Arial"/>
-          <w:lang w:val="de-DE"/>
-        </w:rPr>
-        <w:t>Desert</w:t>
-      </w:r>
-      <w:proofErr w:type="spellEnd"/>
-      <w:r>
-        <w:rPr>
-          <w:rFonts w:ascii="Arial" w:hAnsi="Arial" w:cs="Arial"/>
-          <w:lang w:val="de-DE"/>
-        </w:rPr>
-        <w:t xml:space="preserve"> Storm </w:t>
-      </w:r>
-      <w:proofErr w:type="spellStart"/>
-      <w:r>
-        <w:rPr>
-          <w:rFonts w:ascii="Arial" w:hAnsi="Arial" w:cs="Arial"/>
-          <w:lang w:val="de-DE"/>
-        </w:rPr>
-        <w:t>photo</w:t>
-      </w:r>
-      <w:proofErr w:type="spellEnd"/>
-      <w:r>
-        <w:rPr>
-          <w:rFonts w:ascii="Arial" w:hAnsi="Arial" w:cs="Arial"/>
-          <w:lang w:val="de-DE"/>
-        </w:rPr>
-        <w:t xml:space="preserve"> </w:t>
-      </w:r>
-      <w:proofErr w:type="spellStart"/>
-      <w:r>
-        <w:rPr>
-          <w:rFonts w:ascii="Arial" w:hAnsi="Arial" w:cs="Arial"/>
-          <w:lang w:val="de-DE"/>
-        </w:rPr>
-        <w:t>finally</w:t>
-      </w:r>
-      <w:proofErr w:type="spellEnd"/>
-      <w:r>
-        <w:rPr>
-          <w:rFonts w:ascii="Arial" w:hAnsi="Arial" w:cs="Arial"/>
-          <w:lang w:val="de-DE"/>
-        </w:rPr>
-        <w:t xml:space="preserve"> </w:t>
-      </w:r>
-      <w:proofErr w:type="spellStart"/>
-      <w:r>
-        <w:rPr>
-          <w:rFonts w:ascii="Arial" w:hAnsi="Arial" w:cs="Arial"/>
-          <w:lang w:val="de-DE"/>
-        </w:rPr>
-        <w:t>meet</w:t>
-      </w:r>
-      <w:proofErr w:type="spellEnd"/>
-      <w:r>
-        <w:rPr>
-          <w:rFonts w:ascii="Arial" w:hAnsi="Arial" w:cs="Arial"/>
-          <w:lang w:val="de-DE"/>
-        </w:rPr>
-        <w:t xml:space="preserve"> 24 </w:t>
-      </w:r>
-      <w:proofErr w:type="spellStart"/>
-      <w:r>
-        <w:rPr>
-          <w:rFonts w:ascii="Arial" w:hAnsi="Arial" w:cs="Arial"/>
-          <w:lang w:val="de-DE"/>
-        </w:rPr>
-        <w:t>years</w:t>
-      </w:r>
-      <w:proofErr w:type="spellEnd"/>
-      <w:r>
-        <w:rPr>
-          <w:rFonts w:ascii="Arial" w:hAnsi="Arial" w:cs="Arial"/>
-          <w:lang w:val="de-DE"/>
-        </w:rPr>
-        <w:t xml:space="preserve"> </w:t>
-      </w:r>
-      <w:proofErr w:type="spellStart"/>
-      <w:r>
-        <w:rPr>
-          <w:rFonts w:ascii="Arial" w:hAnsi="Arial" w:cs="Arial"/>
-          <w:lang w:val="de-DE"/>
-        </w:rPr>
-        <w:t>later</w:t>
-      </w:r>
-      <w:proofErr w:type="spellEnd"/>
-      <w:r>
-        <w:rPr>
-          <w:rFonts w:ascii="Arial" w:hAnsi="Arial" w:cs="Arial"/>
-          <w:lang w:val="de-DE"/>
-        </w:rPr>
-        <w:br/>
-      </w:r>
-      <w:r>
-        <w:rPr>
-          <w:rFonts w:ascii="Arial" w:hAnsi="Arial" w:cs="Arial"/>
-          <w:i/>
-          <w:lang w:val="de-DE"/>
-        </w:rPr>
-        <w:t>https://buffalonews.com/2015/05/30/strangers-linked-by-iconic-desert-storm-photo-finally-meet-24-years-later/</w:t>
-      </w:r>
-      <w:r>
-        <w:rPr>
-          <w:lang w:val="de-DE"/>
-        </w:rPr>
-        <w:t xml:space="preserve"> </w:t>
-      </w:r>
-      <w:r>
-        <w:rPr>
-          <w:rFonts w:ascii="Arial" w:hAnsi="Arial" w:cs="Arial"/>
-          <w:lang w:val="de-DE"/>
-        </w:rPr>
-        <w:t>(</w:t>
-      </w:r>
-      <w:r>
-        <w:rPr>
-          <w:rFonts w:ascii="Arial" w:hAnsi="Arial" w:cs="Arial"/>
-          <w:lang w:val="de-DE"/>
-        </w:rPr>
-        <w:t>Stand: 31.05.2015)</w:t>
-      </w:r>
-      <w:r>
-        <w:rPr>
-          <w:rFonts w:ascii="Arial" w:hAnsi="Arial" w:cs="Arial"/>
-          <w:lang w:val="de-DE"/>
-        </w:rPr>
-        <w:br/>
-      </w:r>
-      <w:r>
-        <w:rPr>
-          <w:rFonts w:ascii="Arial" w:hAnsi="Arial" w:cs="Arial"/>
-          <w:lang w:val="de-DE"/>
-        </w:rPr>
-        <w:br/>
-      </w:r>
-      <w:r>
-        <w:rPr>
-          <w:rFonts w:ascii="Arial" w:hAnsi="Arial" w:cs="Arial"/>
-          <w:lang w:val="de-DE"/>
-        </w:rPr>
-        <w:t xml:space="preserve">Neurologen und Psychiater im Netz. </w:t>
+          <w:lang w:val="en-US"/>
+        </w:rPr>
+        <w:t xml:space="preserve">. </w:t>
       </w:r>
       <w:r>
         <w:rPr>
           <w:rFonts w:ascii="Arial" w:hAnsi="Arial" w:cs="Arial"/>
           <w:b/>
           <w:color w:val="FF0000"/>
+          <w:highlight w:val="yellow"/>
         </w:rPr>
         <w:t>Jahr fehlt</w:t>
       </w:r>
@@ -2964,6 +2885,7 @@
           <w:b/>
           <w:i/>
           <w:color w:val="FF0000"/>
+          <w:highlight w:val="yellow"/>
         </w:rPr>
         <w:t>(Stand fehlt)</w:t>
       </w:r>
@@ -3024,41 +2946,22 @@
           <w:rFonts w:ascii="Arial" w:hAnsi="Arial" w:cs="Arial"/>
           <w:lang w:val="de-DE"/>
         </w:rPr>
-        <w:t xml:space="preserve">Berger, Mathias.2012. </w:t>
+        <w:lastRenderedPageBreak/>
+        <w:t>Berger, Mathias.2012. Psychische Erkrankungen – Klinik und Therapie</w:t>
       </w:r>
       <w:r>
         <w:rPr>
           <w:rFonts w:ascii="Arial" w:hAnsi="Arial" w:cs="Arial"/>
           <w:lang w:val="de-DE"/>
         </w:rPr>
-        <w:t>Psychische Erkrankungen – Klinik und Therapie</w:t>
-      </w:r>
-      <w:r>
-        <w:rPr>
-          <w:rFonts w:ascii="Arial" w:hAnsi="Arial" w:cs="Arial"/>
-          <w:lang w:val="de-DE"/>
-        </w:rPr>
-        <w:t xml:space="preserve">. Verlag </w:t>
-      </w:r>
-      <w:r>
-        <w:rPr>
-          <w:rFonts w:ascii="Arial" w:hAnsi="Arial" w:cs="Arial"/>
-          <w:lang w:val="de-DE"/>
-        </w:rPr>
-        <w:t>Urban &amp; Fischer</w:t>
-      </w:r>
-      <w:r>
-        <w:rPr>
-          <w:rFonts w:ascii="Arial" w:hAnsi="Arial" w:cs="Arial"/>
-          <w:lang w:val="de-DE"/>
-        </w:rPr>
-        <w:t xml:space="preserve"> </w:t>
+        <w:t xml:space="preserve">. Verlag Urban &amp; Fischer </w:t>
       </w:r>
       <w:r>
         <w:rPr>
           <w:rFonts w:ascii="Arial" w:hAnsi="Arial" w:cs="Arial"/>
           <w:b/>
           <w:color w:val="FF0000"/>
+          <w:highlight w:val="yellow"/>
           <w:lang w:val="de-DE"/>
         </w:rPr>
         <w:t>ERSCHEINUNGSORT</w:t>
@@ -3074,48 +2977,48 @@
         <w:spacing w:line="360" w:lineRule="auto"/>
         <w:rPr>
           <w:rFonts w:ascii="Arial" w:hAnsi="Arial" w:cs="Arial"/>
-          <w:lang w:val="de-DE"/>
-        </w:rPr>
-      </w:pPr>
-      <w:r>
-        <w:rPr>
-          <w:rFonts w:ascii="Arial" w:hAnsi="Arial" w:cs="Arial"/>
-          <w:lang w:val="de-DE"/>
+          <w:lang w:val="en-US"/>
+        </w:rPr>
+      </w:pPr>
+      <w:r>
+        <w:rPr>
+          <w:rFonts w:ascii="Arial" w:hAnsi="Arial" w:cs="Arial"/>
+          <w:lang w:val="en-US"/>
         </w:rPr>
         <w:t xml:space="preserve">Friedman </w:t>
       </w:r>
       <w:r>
         <w:rPr>
           <w:rFonts w:ascii="Arial" w:hAnsi="Arial" w:cs="Arial"/>
-          <w:lang w:val="de-DE"/>
+          <w:lang w:val="en-US"/>
         </w:rPr>
         <w:t>Matthew</w:t>
       </w:r>
       <w:r>
         <w:rPr>
           <w:rFonts w:ascii="Arial" w:hAnsi="Arial" w:cs="Arial"/>
-          <w:lang w:val="de-DE"/>
+          <w:lang w:val="en-US"/>
         </w:rPr>
         <w:t xml:space="preserve"> J.</w:t>
       </w:r>
       <w:r>
         <w:rPr>
           <w:rFonts w:ascii="Arial" w:hAnsi="Arial" w:cs="Arial"/>
-          <w:lang w:val="de-DE"/>
+          <w:lang w:val="en-US"/>
         </w:rPr>
         <w:t>; Keane Terence</w:t>
       </w:r>
       <w:r>
         <w:rPr>
           <w:rFonts w:ascii="Arial" w:hAnsi="Arial" w:cs="Arial"/>
-          <w:lang w:val="de-DE"/>
+          <w:lang w:val="en-US"/>
         </w:rPr>
         <w:t xml:space="preserve"> M.</w:t>
       </w:r>
       <w:r>
         <w:rPr>
           <w:rFonts w:ascii="Arial" w:hAnsi="Arial" w:cs="Arial"/>
-          <w:lang w:val="de-DE"/>
+          <w:lang w:val="en-US"/>
         </w:rPr>
         <w:t xml:space="preserve">; </w:t>
       </w:r>
@@ -3123,7 +3026,7 @@
       <w:r>
         <w:rPr>
           <w:rFonts w:ascii="Arial" w:hAnsi="Arial" w:cs="Arial"/>
-          <w:lang w:val="de-DE"/>
+          <w:lang w:val="en-US"/>
         </w:rPr>
         <w:t>Resick</w:t>
       </w:r>
@@ -3131,132 +3034,84 @@
       <w:r>
         <w:rPr>
           <w:rFonts w:ascii="Arial" w:hAnsi="Arial" w:cs="Arial"/>
-          <w:lang w:val="de-DE"/>
+          <w:lang w:val="en-US"/>
         </w:rPr>
         <w:t xml:space="preserve"> Patricia</w:t>
       </w:r>
       <w:r>
         <w:rPr>
           <w:rFonts w:ascii="Arial" w:hAnsi="Arial" w:cs="Arial"/>
-          <w:lang w:val="de-DE"/>
+          <w:lang w:val="en-US"/>
         </w:rPr>
         <w:t xml:space="preserve"> A.</w:t>
       </w:r>
       <w:r>
         <w:rPr>
           <w:rFonts w:ascii="Arial" w:hAnsi="Arial" w:cs="Arial"/>
-          <w:lang w:val="de-DE"/>
+          <w:lang w:val="en-US"/>
         </w:rPr>
         <w:t>.</w:t>
       </w:r>
       <w:r>
         <w:rPr>
           <w:rFonts w:ascii="Arial" w:hAnsi="Arial" w:cs="Arial"/>
-          <w:lang w:val="de-DE"/>
+          <w:lang w:val="en-US"/>
         </w:rPr>
         <w:t>2007.</w:t>
       </w:r>
       <w:r>
         <w:rPr>
           <w:rFonts w:ascii="Arial" w:hAnsi="Arial" w:cs="Arial"/>
-          <w:lang w:val="de-DE"/>
+          <w:lang w:val="en-US"/>
         </w:rPr>
         <w:t xml:space="preserve"> </w:t>
       </w:r>
       <w:r>
         <w:rPr>
           <w:rFonts w:ascii="Arial" w:hAnsi="Arial" w:cs="Arial"/>
-          <w:lang w:val="de-DE"/>
-        </w:rPr>
-        <w:t xml:space="preserve">Handbook </w:t>
-      </w:r>
-      <w:proofErr w:type="spellStart"/>
-      <w:r>
-        <w:rPr>
-          <w:rFonts w:ascii="Arial" w:hAnsi="Arial" w:cs="Arial"/>
-          <w:lang w:val="de-DE"/>
-        </w:rPr>
-        <w:t>of</w:t>
-      </w:r>
-      <w:proofErr w:type="spellEnd"/>
-      <w:r>
-        <w:rPr>
-          <w:rFonts w:ascii="Arial" w:hAnsi="Arial" w:cs="Arial"/>
-          <w:lang w:val="de-DE"/>
-        </w:rPr>
-        <w:t xml:space="preserve"> PTSD. Science </w:t>
-      </w:r>
-      <w:proofErr w:type="spellStart"/>
-      <w:r>
-        <w:rPr>
-          <w:rFonts w:ascii="Arial" w:hAnsi="Arial" w:cs="Arial"/>
-          <w:lang w:val="de-DE"/>
-        </w:rPr>
-        <w:t>and</w:t>
-      </w:r>
-      <w:proofErr w:type="spellEnd"/>
-      <w:r>
-        <w:rPr>
-          <w:rFonts w:ascii="Arial" w:hAnsi="Arial" w:cs="Arial"/>
-          <w:lang w:val="de-DE"/>
-        </w:rPr>
-        <w:t xml:space="preserve"> </w:t>
-      </w:r>
-      <w:proofErr w:type="spellStart"/>
-      <w:r>
-        <w:rPr>
-          <w:rFonts w:ascii="Arial" w:hAnsi="Arial" w:cs="Arial"/>
-          <w:lang w:val="de-DE"/>
-        </w:rPr>
-        <w:t>practic</w:t>
-      </w:r>
-      <w:r>
-        <w:rPr>
-          <w:rFonts w:ascii="Arial" w:hAnsi="Arial" w:cs="Arial"/>
-          <w:lang w:val="de-DE"/>
+          <w:lang w:val="en-US"/>
+        </w:rPr>
+        <w:t>Handbook of PTSD. Science and practic</w:t>
+      </w:r>
+      <w:r>
+        <w:rPr>
+          <w:rFonts w:ascii="Arial" w:hAnsi="Arial" w:cs="Arial"/>
+          <w:lang w:val="en-US"/>
         </w:rPr>
         <w:t>e</w:t>
       </w:r>
-      <w:proofErr w:type="spellEnd"/>
-      <w:r>
-        <w:rPr>
-          <w:rFonts w:ascii="Arial" w:hAnsi="Arial" w:cs="Arial"/>
-          <w:lang w:val="de-DE"/>
+      <w:r>
+        <w:rPr>
+          <w:rFonts w:ascii="Arial" w:hAnsi="Arial" w:cs="Arial"/>
+          <w:lang w:val="en-US"/>
         </w:rPr>
         <w:t>, Guilford</w:t>
       </w:r>
       <w:r>
         <w:rPr>
           <w:rFonts w:ascii="Arial" w:hAnsi="Arial" w:cs="Arial"/>
-          <w:lang w:val="de-DE"/>
+          <w:lang w:val="en-US"/>
         </w:rPr>
         <w:t xml:space="preserve"> Verlag</w:t>
       </w:r>
       <w:r>
         <w:rPr>
           <w:rFonts w:ascii="Arial" w:hAnsi="Arial" w:cs="Arial"/>
-          <w:lang w:val="de-DE"/>
+          <w:lang w:val="en-US"/>
         </w:rPr>
         <w:t>,</w:t>
       </w:r>
       <w:r>
         <w:rPr>
           <w:rFonts w:ascii="Arial" w:hAnsi="Arial" w:cs="Arial"/>
-          <w:lang w:val="de-DE"/>
-        </w:rPr>
-        <w:t xml:space="preserve"> </w:t>
-      </w:r>
-      <w:r>
-        <w:rPr>
-          <w:rFonts w:ascii="Arial" w:hAnsi="Arial" w:cs="Arial"/>
-          <w:lang w:val="de-DE"/>
-        </w:rPr>
-        <w:t>New York</w:t>
-      </w:r>
-      <w:r>
-        <w:rPr>
-          <w:rFonts w:ascii="Arial" w:hAnsi="Arial" w:cs="Arial"/>
-          <w:lang w:val="de-DE"/>
+          <w:lang w:val="en-US"/>
+        </w:rPr>
+        <w:t xml:space="preserve"> New York</w:t>
+      </w:r>
+      <w:r>
+        <w:rPr>
+          <w:rFonts w:ascii="Arial" w:hAnsi="Arial" w:cs="Arial"/>
+          <w:lang w:val="en-US"/>
         </w:rPr>
         <w:t xml:space="preserve"> </w:t>
       </w:r>
@@ -3270,133 +3125,58 @@
         <w:spacing w:after="120" w:line="270" w:lineRule="atLeast"/>
         <w:rPr>
           <w:rFonts w:ascii="Arial" w:hAnsi="Arial" w:cs="Arial"/>
+          <w:lang w:val="en-US"/>
+        </w:rPr>
+      </w:pPr>
+      <w:proofErr w:type="spellStart"/>
+      <w:r>
+        <w:rPr>
+          <w:rFonts w:ascii="Arial" w:hAnsi="Arial" w:cs="Arial"/>
+          <w:lang w:val="en-US"/>
+        </w:rPr>
+        <w:t>Foa</w:t>
+      </w:r>
+      <w:proofErr w:type="spellEnd"/>
+      <w:r>
+        <w:rPr>
+          <w:rFonts w:ascii="Arial" w:hAnsi="Arial" w:cs="Arial"/>
+          <w:lang w:val="en-US"/>
+        </w:rPr>
+        <w:t xml:space="preserve"> B. Edna, Keane Terence M., Friedman Matthew J., Cohen Judith A. 2009</w:t>
+      </w:r>
+      <w:r>
+        <w:rPr>
+          <w:rFonts w:ascii="Arial" w:hAnsi="Arial" w:cs="Arial"/>
+          <w:lang w:val="en-US"/>
+        </w:rPr>
+        <w:br/>
+        <w:t>Effective treatments for PTSD. Practice guidelines from the international society for traumatic stress studies, ed 2., Guilford Verlag, New York.</w:t>
+      </w:r>
+    </w:p>
+    <w:p>
+      <w:pPr>
+        <w:numPr>
+          <w:ilvl w:val="0"/>
+          <w:numId w:val="4"/>
+        </w:numPr>
+        <w:spacing w:after="120" w:line="270" w:lineRule="atLeast"/>
+        <w:rPr>
+          <w:rFonts w:ascii="Arial" w:hAnsi="Arial" w:cs="Arial"/>
+          <w:b/>
+          <w:color w:val="FF0000"/>
+          <w:highlight w:val="yellow"/>
           <w:lang w:val="de-DE"/>
         </w:rPr>
       </w:pPr>
       <w:r>
         <w:rPr>
           <w:rFonts w:ascii="Arial" w:hAnsi="Arial" w:cs="Arial"/>
+          <w:b/>
+          <w:color w:val="FF0000"/>
+          <w:highlight w:val="yellow"/>
           <w:lang w:val="de-DE"/>
         </w:rPr>
-        <w:t>Foa B. Edna, Keane Terence</w:t>
-      </w:r>
-      <w:r>
-        <w:rPr>
-          <w:rFonts w:ascii="Arial" w:hAnsi="Arial" w:cs="Arial"/>
-          <w:lang w:val="de-DE"/>
-        </w:rPr>
-        <w:t xml:space="preserve"> M.</w:t>
-      </w:r>
-      <w:r>
-        <w:rPr>
-          <w:rFonts w:ascii="Arial" w:hAnsi="Arial" w:cs="Arial"/>
-          <w:lang w:val="de-DE"/>
-        </w:rPr>
-        <w:t xml:space="preserve">, Friedman Matthew J., Cohen Judith </w:t>
-      </w:r>
-      <w:r>
-        <w:rPr>
-          <w:rFonts w:ascii="Arial" w:hAnsi="Arial" w:cs="Arial"/>
-          <w:lang w:val="de-DE"/>
-        </w:rPr>
-        <w:t xml:space="preserve">A. </w:t>
-      </w:r>
-      <w:r>
-        <w:rPr>
-          <w:rFonts w:ascii="Arial" w:hAnsi="Arial" w:cs="Arial"/>
-          <w:lang w:val="de-DE"/>
-        </w:rPr>
-        <w:t>2009</w:t>
-      </w:r>
-      <w:r>
-        <w:rPr>
-          <w:rFonts w:ascii="Arial" w:hAnsi="Arial" w:cs="Arial"/>
-          <w:lang w:val="de-DE"/>
-        </w:rPr>
-        <w:br/>
-      </w:r>
-      <w:r>
-        <w:rPr>
-          <w:rFonts w:ascii="Arial" w:hAnsi="Arial" w:cs="Arial"/>
-          <w:lang w:val="de-DE"/>
-        </w:rPr>
-        <w:t xml:space="preserve">Effective treatments for PTSD. Practice guidelines </w:t>
-      </w:r>
-      <w:proofErr w:type="spellStart"/>
-      <w:r>
-        <w:rPr>
-          <w:rFonts w:ascii="Arial" w:hAnsi="Arial" w:cs="Arial"/>
-          <w:lang w:val="de-DE"/>
-        </w:rPr>
-        <w:t>from</w:t>
-      </w:r>
-      <w:proofErr w:type="spellEnd"/>
-      <w:r>
-        <w:rPr>
-          <w:rFonts w:ascii="Arial" w:hAnsi="Arial" w:cs="Arial"/>
-          <w:lang w:val="de-DE"/>
-        </w:rPr>
-        <w:t xml:space="preserve"> </w:t>
-      </w:r>
-      <w:proofErr w:type="spellStart"/>
-      <w:r>
-        <w:rPr>
-          <w:rFonts w:ascii="Arial" w:hAnsi="Arial" w:cs="Arial"/>
-          <w:lang w:val="de-DE"/>
-        </w:rPr>
-        <w:t>the</w:t>
-      </w:r>
-      <w:proofErr w:type="spellEnd"/>
-      <w:r>
-        <w:rPr>
-          <w:rFonts w:ascii="Arial" w:hAnsi="Arial" w:cs="Arial"/>
-          <w:lang w:val="de-DE"/>
-        </w:rPr>
-        <w:t xml:space="preserve"> international society for traumatic stress studies, </w:t>
-      </w:r>
-      <w:proofErr w:type="spellStart"/>
-      <w:r>
-        <w:rPr>
-          <w:rFonts w:ascii="Arial" w:hAnsi="Arial" w:cs="Arial"/>
-          <w:lang w:val="de-DE"/>
-        </w:rPr>
-        <w:t>ed</w:t>
-      </w:r>
-      <w:proofErr w:type="spellEnd"/>
-      <w:r>
-        <w:rPr>
-          <w:rFonts w:ascii="Arial" w:hAnsi="Arial" w:cs="Arial"/>
-          <w:lang w:val="de-DE"/>
-        </w:rPr>
-        <w:t xml:space="preserve"> 2.,</w:t>
-      </w:r>
-      <w:r>
-        <w:rPr>
-          <w:rFonts w:ascii="Arial" w:hAnsi="Arial" w:cs="Arial"/>
-          <w:lang w:val="de-DE"/>
-        </w:rPr>
-        <w:t xml:space="preserve"> </w:t>
-      </w:r>
-      <w:r>
-        <w:rPr>
-          <w:rFonts w:ascii="Arial" w:hAnsi="Arial" w:cs="Arial"/>
-          <w:lang w:val="de-DE"/>
-        </w:rPr>
-        <w:t xml:space="preserve">Guilford Verlag, </w:t>
-      </w:r>
-      <w:r>
-        <w:rPr>
-          <w:rFonts w:ascii="Arial" w:hAnsi="Arial" w:cs="Arial"/>
-          <w:lang w:val="de-DE"/>
-        </w:rPr>
-        <w:t>New York</w:t>
-      </w:r>
-      <w:r>
-        <w:rPr>
-          <w:rFonts w:ascii="Arial" w:hAnsi="Arial" w:cs="Arial"/>
-          <w:lang w:val="de-DE"/>
-        </w:rPr>
-        <w:t>.</w:t>
+        <w:t>Kein Plan wie ich die folgenden Quellen zitieren soll</w:t>
       </w:r>
     </w:p>
     <w:p>
@@ -3408,20 +3188,18 @@
         <w:shd w:val="clear" w:color="auto" w:fill="FFFFFF"/>
         <w:spacing w:after="120" w:line="270" w:lineRule="atLeast"/>
         <w:rPr>
-          <w:rFonts w:ascii="Arial" w:eastAsia="Times New Roman" w:hAnsi="Arial" w:cs="Arial"/>
-          <w:color w:val="555555"/>
-          <w:sz w:val="20"/>
-          <w:szCs w:val="20"/>
-          <w:lang w:eastAsia="de-CH"/>
-        </w:rPr>
-      </w:pPr>
-      <w:r>
-        <w:rPr>
-          <w:rFonts w:ascii="Arial" w:eastAsia="Times New Roman" w:hAnsi="Arial" w:cs="Arial"/>
-          <w:color w:val="555555"/>
-          <w:sz w:val="20"/>
-          <w:szCs w:val="20"/>
-          <w:lang w:eastAsia="de-CH"/>
+          <w:rFonts w:ascii="Arial" w:hAnsi="Arial" w:cs="Arial"/>
+          <w:color w:val="FF0000"/>
+          <w:highlight w:val="yellow"/>
+          <w:lang w:val="de-DE"/>
+        </w:rPr>
+      </w:pPr>
+      <w:r>
+        <w:rPr>
+          <w:rFonts w:ascii="Arial" w:hAnsi="Arial" w:cs="Arial"/>
+          <w:color w:val="FF0000"/>
+          <w:highlight w:val="yellow"/>
+          <w:lang w:val="de-DE"/>
         </w:rPr>
         <w:t>S2-Leitlinie: Diagnostik und Behandlung von akuten Folgen psychischer Traumatisierung, Nr. 051/027</w:t>
       </w:r>
@@ -3436,28 +3214,66 @@
         <w:spacing w:line="360" w:lineRule="auto"/>
         <w:rPr>
           <w:rFonts w:ascii="Arial" w:hAnsi="Arial" w:cs="Arial"/>
-          <w:lang w:val="de-DE"/>
-        </w:rPr>
-      </w:pPr>
-      <w:r>
-        <w:rPr>
-          <w:rFonts w:ascii="Arial" w:hAnsi="Arial" w:cs="Arial"/>
-          <w:color w:val="555555"/>
-          <w:sz w:val="20"/>
-          <w:szCs w:val="20"/>
-          <w:shd w:val="clear" w:color="auto" w:fill="FFFFFF"/>
-        </w:rPr>
-        <w:t>S3-Leitlinie: Posttraumatische Belastungsstörung </w:t>
-      </w:r>
-      <w:hyperlink r:id="rId13" w:tooltip="ICD - Erklärung im Glossar" w:history="1">
+          <w:color w:val="FF0000"/>
+          <w:highlight w:val="yellow"/>
+          <w:lang w:val="en-US"/>
+        </w:rPr>
+      </w:pPr>
+      <w:r>
+        <w:rPr>
+          <w:rFonts w:ascii="Arial" w:hAnsi="Arial" w:cs="Arial"/>
+          <w:color w:val="FF0000"/>
+          <w:highlight w:val="yellow"/>
+          <w:lang w:val="en-US"/>
+        </w:rPr>
+        <w:t xml:space="preserve">S3-Leitlinie: </w:t>
+      </w:r>
+      <w:proofErr w:type="spellStart"/>
+      <w:r>
+        <w:rPr>
+          <w:rFonts w:ascii="Arial" w:hAnsi="Arial" w:cs="Arial"/>
+          <w:color w:val="FF0000"/>
+          <w:highlight w:val="yellow"/>
+          <w:lang w:val="en-US"/>
+        </w:rPr>
+        <w:t>Posttraumatische</w:t>
+      </w:r>
+      <w:proofErr w:type="spellEnd"/>
+      <w:r>
+        <w:rPr>
+          <w:rFonts w:ascii="Arial" w:hAnsi="Arial" w:cs="Arial"/>
+          <w:color w:val="FF0000"/>
+          <w:highlight w:val="yellow"/>
+          <w:lang w:val="en-US"/>
+        </w:rPr>
+        <w:t xml:space="preserve"> </w:t>
+      </w:r>
+      <w:proofErr w:type="spellStart"/>
+      <w:r>
+        <w:rPr>
+          <w:rFonts w:ascii="Arial" w:hAnsi="Arial" w:cs="Arial"/>
+          <w:color w:val="FF0000"/>
+          <w:highlight w:val="yellow"/>
+          <w:lang w:val="en-US"/>
+        </w:rPr>
+        <w:t>Belastungsstörung</w:t>
+      </w:r>
+      <w:proofErr w:type="spellEnd"/>
+      <w:r>
+        <w:rPr>
+          <w:rFonts w:ascii="Arial" w:hAnsi="Arial" w:cs="Arial"/>
+          <w:color w:val="FF0000"/>
+          <w:highlight w:val="yellow"/>
+          <w:lang w:val="en-US"/>
+        </w:rPr>
+        <w:t> </w:t>
+      </w:r>
+      <w:hyperlink r:id="rId12" w:tooltip="ICD - Erklärung im Glossar" w:history="1">
         <w:r>
           <w:rPr>
-            <w:rStyle w:val="Hyperlink"/>
-            <w:rFonts w:ascii="Arial" w:hAnsi="Arial" w:cs="Arial"/>
-            <w:color w:val="777777"/>
-            <w:sz w:val="20"/>
-            <w:szCs w:val="20"/>
-            <w:shd w:val="clear" w:color="auto" w:fill="FFFFFF"/>
+            <w:color w:val="FF0000"/>
+            <w:highlight w:val="yellow"/>
+            <w:lang w:val="en-US"/>
           </w:rPr>
           <w:t>ICD</w:t>
         </w:r>
@@ -3465,10 +3281,9 @@
       <w:r>
         <w:rPr>
           <w:rFonts w:ascii="Arial" w:hAnsi="Arial" w:cs="Arial"/>
-          <w:color w:val="555555"/>
-          <w:sz w:val="20"/>
-          <w:szCs w:val="20"/>
-          <w:shd w:val="clear" w:color="auto" w:fill="FFFFFF"/>
+          <w:color w:val="FF0000"/>
+          <w:highlight w:val="yellow"/>
+          <w:lang w:val="en-US"/>
         </w:rPr>
         <w:t>10: F43.1, Nr. 051/010,</w:t>
       </w:r>
@@ -3477,56 +3292,332 @@
       <w:pPr>
         <w:rPr>
           <w:rFonts w:ascii="Arial" w:hAnsi="Arial" w:cs="Arial"/>
+          <w:lang w:val="en-US"/>
+        </w:rPr>
+      </w:pPr>
+    </w:p>
+    <w:p>
+      <w:pPr>
+        <w:spacing w:line="360" w:lineRule="auto"/>
+        <w:rPr>
+          <w:rFonts w:ascii="Arial" w:hAnsi="Arial" w:cs="Arial"/>
+          <w:lang w:val="en-US"/>
+        </w:rPr>
+      </w:pPr>
+      <w:proofErr w:type="spellStart"/>
+      <w:r>
+        <w:rPr>
+          <w:rFonts w:ascii="Arial" w:hAnsi="Arial" w:cs="Arial"/>
+          <w:lang w:val="en-US"/>
+        </w:rPr>
+        <w:t>Bochsler</w:t>
+      </w:r>
+      <w:proofErr w:type="spellEnd"/>
+      <w:r>
+        <w:rPr>
+          <w:rFonts w:ascii="Arial" w:hAnsi="Arial" w:cs="Arial"/>
+          <w:lang w:val="en-US"/>
+        </w:rPr>
+        <w:t xml:space="preserve">, Katharina. 2014. </w:t>
+      </w:r>
+      <w:r>
+        <w:rPr>
+          <w:rFonts w:ascii="Arial" w:hAnsi="Arial" w:cs="Arial"/>
+          <w:lang w:val="en-US"/>
+        </w:rPr>
+        <w:t xml:space="preserve">Vom Entsetzen gepackt: traumatisierte Soldaten im 1. </w:t>
+      </w:r>
+      <w:proofErr w:type="spellStart"/>
+      <w:r>
+        <w:rPr>
+          <w:rFonts w:ascii="Arial" w:hAnsi="Arial" w:cs="Arial"/>
+          <w:lang w:val="en-US"/>
+        </w:rPr>
+        <w:t>Weltkrieg</w:t>
+      </w:r>
+      <w:proofErr w:type="spellEnd"/>
+    </w:p>
+    <w:p>
+      <w:pPr>
+        <w:spacing w:line="360" w:lineRule="auto"/>
+        <w:rPr>
+          <w:rFonts w:ascii="Arial" w:hAnsi="Arial" w:cs="Arial"/>
+          <w:lang w:val="en-US"/>
+        </w:rPr>
+      </w:pPr>
+      <w:r>
+        <w:rPr>
+          <w:rFonts w:ascii="Arial" w:hAnsi="Arial" w:cs="Arial"/>
+          <w:i/>
+          <w:lang w:val="en-US"/>
+        </w:rPr>
+        <w:t xml:space="preserve">https://www.srf.ch/kultur/gesellschaft-religion/vom-entsetzen-gepackt-traumatisierte-soldaten-im-1-weltkrieg </w:t>
+      </w:r>
+      <w:r>
+        <w:rPr>
+          <w:rFonts w:ascii="Arial" w:hAnsi="Arial" w:cs="Arial"/>
+          <w:lang w:val="en-US"/>
+        </w:rPr>
+        <w:t>(</w:t>
+      </w:r>
+      <w:r>
+        <w:rPr>
+          <w:rFonts w:ascii="Arial" w:hAnsi="Arial" w:cs="Arial"/>
+          <w:lang w:val="en-US"/>
+        </w:rPr>
+        <w:t>Stand</w:t>
+      </w:r>
+      <w:r>
+        <w:rPr>
+          <w:rFonts w:ascii="Arial" w:hAnsi="Arial" w:cs="Arial"/>
+          <w:lang w:val="en-US"/>
+        </w:rPr>
+        <w:t>: 29.10.2014)</w:t>
+      </w:r>
+    </w:p>
+    <w:p>
+      <w:pPr>
+        <w:pStyle w:val="IDPA-Standard"/>
+        <w:rPr>
+          <w:lang w:val="en-US"/>
+        </w:rPr>
+      </w:pPr>
+      <w:r>
+        <w:rPr>
+          <w:lang w:val="en-US"/>
+        </w:rPr>
+        <w:t>Democracy Now!</w:t>
+      </w:r>
+      <w:r>
+        <w:rPr>
+          <w:lang w:val="en-US"/>
+        </w:rPr>
+        <w:t xml:space="preserve">.2013. </w:t>
+      </w:r>
+      <w:r>
+        <w:rPr>
+          <w:lang w:val="en-US"/>
+        </w:rPr>
+        <w:t xml:space="preserve">US-Veteranen – </w:t>
+      </w:r>
+      <w:proofErr w:type="spellStart"/>
+      <w:r>
+        <w:rPr>
+          <w:lang w:val="en-US"/>
+        </w:rPr>
+        <w:t>Arbeitslosigkeit</w:t>
+      </w:r>
+      <w:proofErr w:type="spellEnd"/>
+      <w:r>
+        <w:rPr>
+          <w:lang w:val="en-US"/>
+        </w:rPr>
+        <w:t xml:space="preserve">, Trauma und </w:t>
+      </w:r>
+      <w:proofErr w:type="spellStart"/>
+      <w:r>
+        <w:rPr>
+          <w:lang w:val="en-US"/>
+        </w:rPr>
+        <w:t>Selbstmord</w:t>
+      </w:r>
+      <w:proofErr w:type="spellEnd"/>
+    </w:p>
+    <w:p>
+      <w:pPr>
+        <w:pStyle w:val="IDPA-Standard"/>
+        <w:rPr>
+          <w:i/>
+          <w:lang w:val="en-US"/>
+        </w:rPr>
+      </w:pPr>
+      <w:r>
+        <w:rPr>
+          <w:i/>
+          <w:lang w:val="en-US"/>
+        </w:rPr>
+        <w:t>https://weltnetz.tv/video/518-us-veteranen-arbeitslosigkeit-trauma-und-selbstmord</w:t>
+      </w:r>
+      <w:r>
+        <w:rPr>
+          <w:i/>
+          <w:lang w:val="en-US"/>
+        </w:rPr>
+        <w:t xml:space="preserve"> </w:t>
+      </w:r>
+    </w:p>
+    <w:p>
+      <w:pPr>
+        <w:pStyle w:val="IDPA-Standard"/>
+      </w:pPr>
+      <w:r>
+        <w:t>(S</w:t>
+      </w:r>
+      <w:r>
+        <w:t>tand</w:t>
+      </w:r>
+      <w:r>
+        <w:t>: 11.11.2013)</w:t>
+      </w:r>
+    </w:p>
+    <w:p>
+      <w:pPr>
+        <w:pStyle w:val="IDPA-Standard"/>
+      </w:pPr>
+    </w:p>
+    <w:p>
+      <w:pPr>
+        <w:pStyle w:val="IDPA-Standard"/>
+      </w:pPr>
+      <w:r>
+        <w:t xml:space="preserve">Forum der Deutschen Wehrmacht. 2008. </w:t>
+      </w:r>
+      <w:r>
+        <w:t>Selbstmord von Soldaten</w:t>
+      </w:r>
+      <w:r>
+        <w:t xml:space="preserve">. </w:t>
+      </w:r>
+    </w:p>
+    <w:p>
+      <w:pPr>
+        <w:pStyle w:val="IDPA-Standard"/>
+        <w:rPr>
+          <w:i/>
+        </w:rPr>
+      </w:pPr>
+      <w:r>
+        <w:rPr>
+          <w:i/>
+        </w:rPr>
+        <w:t>https://www.forum-der-wehrmac</w:t>
+      </w:r>
+      <w:r>
+        <w:rPr>
+          <w:i/>
+        </w:rPr>
+        <w:t>h</w:t>
+      </w:r>
+      <w:r>
+        <w:rPr>
+          <w:i/>
+        </w:rPr>
+        <w:t xml:space="preserve">t.de/index.php?thread/9866-selbstmord-von-soldaten/ </w:t>
+      </w:r>
+    </w:p>
+    <w:p>
+      <w:pPr>
+        <w:pStyle w:val="IDPA-Standard"/>
+      </w:pPr>
+      <w:r>
+        <w:t>(Stand: 20.11.2008)</w:t>
+      </w:r>
+      <w:bookmarkStart w:id="6" w:name="_GoBack"/>
+      <w:bookmarkEnd w:id="6"/>
+    </w:p>
+    <w:p>
+      <w:pPr>
+        <w:pStyle w:val="IDPA-Standard"/>
+        <w:rPr>
+          <w:lang w:val="de-CH"/>
+        </w:rPr>
+      </w:pPr>
+    </w:p>
+    <w:p>
+      <w:pPr>
+        <w:rPr>
+          <w:rFonts w:ascii="Arial" w:hAnsi="Arial" w:cs="Arial"/>
+        </w:rPr>
+      </w:pPr>
+    </w:p>
+    <w:p>
+      <w:pPr>
+        <w:rPr>
+          <w:rFonts w:ascii="Arial" w:hAnsi="Arial" w:cs="Arial"/>
+        </w:rPr>
+      </w:pPr>
+    </w:p>
+    <w:p>
+      <w:pPr>
+        <w:rPr>
+          <w:rFonts w:ascii="Arial" w:hAnsi="Arial" w:cs="Arial"/>
           <w:lang w:val="de-DE"/>
         </w:rPr>
       </w:pPr>
-      <w:r>
+    </w:p>
+    <w:p>
+      <w:pPr>
+        <w:rPr>
+          <w:rFonts w:ascii="Arial" w:hAnsi="Arial" w:cs="Arial"/>
+        </w:rPr>
+      </w:pPr>
+    </w:p>
+    <w:p>
+      <w:pPr>
+        <w:rPr>
+          <w:rFonts w:ascii="Arial" w:hAnsi="Arial" w:cs="Arial"/>
+        </w:rPr>
+      </w:pPr>
+    </w:p>
+    <w:p>
+      <w:pPr>
+        <w:rPr>
+          <w:rFonts w:ascii="Arial" w:hAnsi="Arial" w:cs="Arial"/>
+        </w:rPr>
+      </w:pPr>
+    </w:p>
+    <w:p>
+      <w:pPr>
+        <w:rPr>
+          <w:rFonts w:ascii="Arial" w:hAnsi="Arial" w:cs="Arial"/>
+        </w:rPr>
+      </w:pPr>
+    </w:p>
+    <w:p>
+      <w:pPr>
+        <w:rPr>
+          <w:rFonts w:ascii="Arial" w:hAnsi="Arial" w:cs="Arial"/>
+        </w:rPr>
+      </w:pPr>
+    </w:p>
+    <w:p>
+      <w:pPr>
+        <w:rPr>
+          <w:rFonts w:ascii="Arial" w:hAnsi="Arial" w:cs="Arial"/>
+        </w:rPr>
+      </w:pPr>
+    </w:p>
+    <w:p>
+      <w:pPr>
+        <w:rPr>
+          <w:rFonts w:ascii="Arial" w:hAnsi="Arial" w:cs="Arial"/>
+        </w:rPr>
+      </w:pPr>
+    </w:p>
+    <w:p>
+      <w:pPr>
         <w:rPr>
           <w:rFonts w:ascii="Arial" w:hAnsi="Arial" w:cs="Arial"/>
           <w:lang w:val="de-DE"/>
         </w:rPr>
-        <w:br w:type="page"/>
-      </w:r>
-    </w:p>
-    <w:p>
-      <w:pPr>
-        <w:pStyle w:val="Listenabsatz"/>
-        <w:numPr>
-          <w:ilvl w:val="0"/>
-          <w:numId w:val="4"/>
-        </w:numPr>
-        <w:spacing w:line="360" w:lineRule="auto"/>
-        <w:rPr>
-          <w:rFonts w:ascii="Arial" w:hAnsi="Arial" w:cs="Arial"/>
-          <w:lang w:val="de-DE"/>
-        </w:rPr>
-      </w:pPr>
-    </w:p>
-    <w:p>
-      <w:pPr>
-        <w:spacing w:line="360" w:lineRule="auto"/>
+      </w:pPr>
+      <w:r>
+        <w:rPr>
+          <w:rFonts w:ascii="Arial" w:hAnsi="Arial" w:cs="Arial"/>
+        </w:rPr>
+        <w:lastRenderedPageBreak/>
+        <w:t>Hölter, Katharina.2017. "Babylon Berlin": Was ist Kriegszittern?</w:t>
+      </w:r>
+      <w:r>
+        <w:rPr>
+          <w:rFonts w:ascii="Arial" w:hAnsi="Arial" w:cs="Arial"/>
+        </w:rPr>
+        <w:br/>
+      </w:r>
+      <w:r>
         <w:rPr>
           <w:rFonts w:ascii="Arial" w:hAnsi="Arial" w:cs="Arial"/>
           <w:i/>
-          <w:color w:val="FF0000"/>
-        </w:rPr>
-      </w:pPr>
-      <w:r>
-        <w:rPr>
-          <w:rFonts w:ascii="Arial" w:hAnsi="Arial" w:cs="Arial"/>
-        </w:rPr>
-        <w:t>Hölter, Katharina.2017. "Babylon Berlin": Was ist Kriegszittern?</w:t>
-      </w:r>
-      <w:r>
-        <w:rPr>
-          <w:rFonts w:ascii="Arial" w:hAnsi="Arial" w:cs="Arial"/>
-        </w:rPr>
-        <w:br/>
-      </w:r>
-      <w:r>
-        <w:rPr>
-          <w:rFonts w:ascii="Arial" w:hAnsi="Arial" w:cs="Arial"/>
-          <w:i/>
         </w:rPr>
         <w:t xml:space="preserve">https://www.bento.de/today/babylon-berlin-was-ist-kriegszittern-a-00000000-0003-0001-0000-000001771631 </w:t>
       </w:r>
@@ -3554,6 +3645,46 @@
         </w:rPr>
         <w:t xml:space="preserve"> </w:t>
       </w:r>
+    </w:p>
+    <w:p>
+      <w:pPr>
+        <w:pStyle w:val="IDPA-Standard"/>
+        <w:rPr>
+          <w:lang w:val="de-CH"/>
+        </w:rPr>
+      </w:pPr>
+    </w:p>
+    <w:p>
+      <w:pPr>
+        <w:pStyle w:val="IDPA-Standard"/>
+        <w:rPr>
+          <w:lang w:val="de-CH"/>
+        </w:rPr>
+      </w:pPr>
+    </w:p>
+    <w:p>
+      <w:pPr>
+        <w:pStyle w:val="IDPA-Standard"/>
+        <w:rPr>
+          <w:lang w:val="de-CH"/>
+        </w:rPr>
+      </w:pPr>
+    </w:p>
+    <w:p>
+      <w:pPr>
+        <w:pStyle w:val="IDPA-Standard"/>
+        <w:rPr>
+          <w:lang w:val="de-CH"/>
+        </w:rPr>
+      </w:pPr>
+    </w:p>
+    <w:p>
+      <w:pPr>
+        <w:pStyle w:val="IDPA-Standard"/>
+        <w:rPr>
+          <w:lang w:val="de-CH"/>
+        </w:rPr>
+      </w:pPr>
     </w:p>
     <w:p>
       <w:pPr>
@@ -3672,10 +3803,10 @@
       </w:pPr>
     </w:p>
     <w:sectPr>
-      <w:headerReference w:type="default" r:id="rId14"/>
-      <w:footerReference w:type="default" r:id="rId15"/>
-      <w:headerReference w:type="first" r:id="rId16"/>
-      <w:footerReference w:type="first" r:id="rId17"/>
+      <w:headerReference w:type="default" r:id="rId13"/>
+      <w:footerReference w:type="default" r:id="rId14"/>
+      <w:headerReference w:type="first" r:id="rId15"/>
+      <w:footerReference w:type="first" r:id="rId16"/>
       <w:pgSz w:w="11906" w:h="16838"/>
       <w:pgMar w:top="1417" w:right="1417" w:bottom="1134" w:left="1417" w:header="708" w:footer="708" w:gutter="0"/>
       <w:cols w:space="708"/>
@@ -3686,7 +3817,7 @@
 </file>
 
 <file path=word/endnotes.xml><?xml version="1.0" encoding="utf-8"?>
-<w:endnotes xmlns:wpc="http://schemas.microsoft.com/office/word/2010/wordprocessingCanvas" xmlns:cx="http://schemas.microsoft.com/office/drawing/2014/chartex" xmlns:cx1="http://schemas.microsoft.com/office/drawing/2015/9/8/chartex" xmlns:mc="http://schemas.openxmlformats.org/markup-compatibility/2006" xmlns:o="urn:schemas-microsoft-com:office:office" xmlns:r="http://schemas.openxmlformats.org/officeDocument/2006/relationships" xmlns:m="http://schemas.openxmlformats.org/officeDocument/2006/math" xmlns:v="urn:schemas-microsoft-com:vml" xmlns:wp14="http://schemas.microsoft.com/office/word/2010/wordprocessingDrawing" xmlns:wp="http://schemas.openxmlformats.org/drawingml/2006/wordprocessingDrawing" xmlns:w10="urn:schemas-microsoft-com:office:word" xmlns:w="http://schemas.openxmlformats.org/wordprocessingml/2006/main" xmlns:w14="http://schemas.microsoft.com/office/word/2010/wordml" xmlns:w15="http://schemas.microsoft.com/office/word/2012/wordml" xmlns:w16se="http://schemas.microsoft.com/office/word/2015/wordml/symex" xmlns:wpg="http://schemas.microsoft.com/office/word/2010/wordprocessingGroup" xmlns:wpi="http://schemas.microsoft.com/office/word/2010/wordprocessingInk" xmlns:wne="http://schemas.microsoft.com/office/word/2006/wordml" xmlns:wps="http://schemas.microsoft.com/office/word/2010/wordprocessingShape" mc:Ignorable="w14 w15 w16se wp14">
+<w:endnotes xmlns:wpc="http://schemas.microsoft.com/office/word/2010/wordprocessingCanvas" xmlns:cx="http://schemas.microsoft.com/office/drawing/2014/chartex" xmlns:cx1="http://schemas.microsoft.com/office/drawing/2015/9/8/chartex" xmlns:cx2="http://schemas.microsoft.com/office/drawing/2015/10/21/chartex" xmlns:cx3="http://schemas.microsoft.com/office/drawing/2016/5/9/chartex" xmlns:cx4="http://schemas.microsoft.com/office/drawing/2016/5/10/chartex" xmlns:cx5="http://schemas.microsoft.com/office/drawing/2016/5/11/chartex" xmlns:cx6="http://schemas.microsoft.com/office/drawing/2016/5/12/chartex" xmlns:cx7="http://schemas.microsoft.com/office/drawing/2016/5/13/chartex" xmlns:cx8="http://schemas.microsoft.com/office/drawing/2016/5/14/chartex" xmlns:mc="http://schemas.openxmlformats.org/markup-compatibility/2006" xmlns:aink="http://schemas.microsoft.com/office/drawing/2016/ink" xmlns:am3d="http://schemas.microsoft.com/office/drawing/2017/model3d" xmlns:o="urn:schemas-microsoft-com:office:office" xmlns:r="http://schemas.openxmlformats.org/officeDocument/2006/relationships" xmlns:m="http://schemas.openxmlformats.org/officeDocument/2006/math" xmlns:v="urn:schemas-microsoft-com:vml" xmlns:wp14="http://schemas.microsoft.com/office/word/2010/wordprocessingDrawing" xmlns:wp="http://schemas.openxmlformats.org/drawingml/2006/wordprocessingDrawing" xmlns:w10="urn:schemas-microsoft-com:office:word" xmlns:w="http://schemas.openxmlformats.org/wordprocessingml/2006/main" xmlns:w14="http://schemas.microsoft.com/office/word/2010/wordml" xmlns:w15="http://schemas.microsoft.com/office/word/2012/wordml" xmlns:w16cid="http://schemas.microsoft.com/office/word/2016/wordml/cid" xmlns:w16se="http://schemas.microsoft.com/office/word/2015/wordml/symex" xmlns:wpg="http://schemas.microsoft.com/office/word/2010/wordprocessingGroup" xmlns:wpi="http://schemas.microsoft.com/office/word/2010/wordprocessingInk" xmlns:wne="http://schemas.microsoft.com/office/word/2006/wordml" xmlns:wps="http://schemas.microsoft.com/office/word/2010/wordprocessingShape" mc:Ignorable="w14 w15 w16se w16cid wp14">
   <w:endnote w:type="separator" w:id="-1">
     <w:p>
       <w:pPr>
@@ -3711,7 +3842,7 @@
 </file>
 
 <file path=word/footer1.xml><?xml version="1.0" encoding="utf-8"?>
-<w:ftr xmlns:wpc="http://schemas.microsoft.com/office/word/2010/wordprocessingCanvas" xmlns:cx="http://schemas.microsoft.com/office/drawing/2014/chartex" xmlns:cx1="http://schemas.microsoft.com/office/drawing/2015/9/8/chartex" xmlns:mc="http://schemas.openxmlformats.org/markup-compatibility/2006" xmlns:o="urn:schemas-microsoft-com:office:office" xmlns:r="http://schemas.openxmlformats.org/officeDocument/2006/relationships" xmlns:m="http://schemas.openxmlformats.org/officeDocument/2006/math" xmlns:v="urn:schemas-microsoft-com:vml" xmlns:wp14="http://schemas.microsoft.com/office/word/2010/wordprocessingDrawing" xmlns:wp="http://schemas.openxmlformats.org/drawingml/2006/wordprocessingDrawing" xmlns:w10="urn:schemas-microsoft-com:office:word" xmlns:w="http://schemas.openxmlformats.org/wordprocessingml/2006/main" xmlns:w14="http://schemas.microsoft.com/office/word/2010/wordml" xmlns:w15="http://schemas.microsoft.com/office/word/2012/wordml" xmlns:w16se="http://schemas.microsoft.com/office/word/2015/wordml/symex" xmlns:wpg="http://schemas.microsoft.com/office/word/2010/wordprocessingGroup" xmlns:wpi="http://schemas.microsoft.com/office/word/2010/wordprocessingInk" xmlns:wne="http://schemas.microsoft.com/office/word/2006/wordml" xmlns:wps="http://schemas.microsoft.com/office/word/2010/wordprocessingShape" mc:Ignorable="w14 w15 w16se wp14">
+<w:ftr xmlns:wpc="http://schemas.microsoft.com/office/word/2010/wordprocessingCanvas" xmlns:cx="http://schemas.microsoft.com/office/drawing/2014/chartex" xmlns:cx1="http://schemas.microsoft.com/office/drawing/2015/9/8/chartex" xmlns:cx2="http://schemas.microsoft.com/office/drawing/2015/10/21/chartex" xmlns:cx3="http://schemas.microsoft.com/office/drawing/2016/5/9/chartex" xmlns:cx4="http://schemas.microsoft.com/office/drawing/2016/5/10/chartex" xmlns:cx5="http://schemas.microsoft.com/office/drawing/2016/5/11/chartex" xmlns:cx6="http://schemas.microsoft.com/office/drawing/2016/5/12/chartex" xmlns:cx7="http://schemas.microsoft.com/office/drawing/2016/5/13/chartex" xmlns:cx8="http://schemas.microsoft.com/office/drawing/2016/5/14/chartex" xmlns:mc="http://schemas.openxmlformats.org/markup-compatibility/2006" xmlns:aink="http://schemas.microsoft.com/office/drawing/2016/ink" xmlns:am3d="http://schemas.microsoft.com/office/drawing/2017/model3d" xmlns:o="urn:schemas-microsoft-com:office:office" xmlns:r="http://schemas.openxmlformats.org/officeDocument/2006/relationships" xmlns:m="http://schemas.openxmlformats.org/officeDocument/2006/math" xmlns:v="urn:schemas-microsoft-com:vml" xmlns:wp14="http://schemas.microsoft.com/office/word/2010/wordprocessingDrawing" xmlns:wp="http://schemas.openxmlformats.org/drawingml/2006/wordprocessingDrawing" xmlns:w10="urn:schemas-microsoft-com:office:word" xmlns:w="http://schemas.openxmlformats.org/wordprocessingml/2006/main" xmlns:w14="http://schemas.microsoft.com/office/word/2010/wordml" xmlns:w15="http://schemas.microsoft.com/office/word/2012/wordml" xmlns:w16cid="http://schemas.microsoft.com/office/word/2016/wordml/cid" xmlns:w16se="http://schemas.microsoft.com/office/word/2015/wordml/symex" xmlns:wpg="http://schemas.microsoft.com/office/word/2010/wordprocessingGroup" xmlns:wpi="http://schemas.microsoft.com/office/word/2010/wordprocessingInk" xmlns:wne="http://schemas.microsoft.com/office/word/2006/wordml" xmlns:wps="http://schemas.microsoft.com/office/word/2010/wordprocessingShape" mc:Ignorable="w14 w15 w16se w16cid wp14">
   <w:p>
     <w:pPr>
       <w:pStyle w:val="Fuzeile"/>
@@ -3722,7 +3853,7 @@
 </file>
 
 <file path=word/footer2.xml><?xml version="1.0" encoding="utf-8"?>
-<w:ftr xmlns:wpc="http://schemas.microsoft.com/office/word/2010/wordprocessingCanvas" xmlns:cx="http://schemas.microsoft.com/office/drawing/2014/chartex" xmlns:cx1="http://schemas.microsoft.com/office/drawing/2015/9/8/chartex" xmlns:mc="http://schemas.openxmlformats.org/markup-compatibility/2006" xmlns:o="urn:schemas-microsoft-com:office:office" xmlns:r="http://schemas.openxmlformats.org/officeDocument/2006/relationships" xmlns:m="http://schemas.openxmlformats.org/officeDocument/2006/math" xmlns:v="urn:schemas-microsoft-com:vml" xmlns:wp14="http://schemas.microsoft.com/office/word/2010/wordprocessingDrawing" xmlns:wp="http://schemas.openxmlformats.org/drawingml/2006/wordprocessingDrawing" xmlns:w10="urn:schemas-microsoft-com:office:word" xmlns:w="http://schemas.openxmlformats.org/wordprocessingml/2006/main" xmlns:w14="http://schemas.microsoft.com/office/word/2010/wordml" xmlns:w15="http://schemas.microsoft.com/office/word/2012/wordml" xmlns:w16se="http://schemas.microsoft.com/office/word/2015/wordml/symex" xmlns:wpg="http://schemas.microsoft.com/office/word/2010/wordprocessingGroup" xmlns:wpi="http://schemas.microsoft.com/office/word/2010/wordprocessingInk" xmlns:wne="http://schemas.microsoft.com/office/word/2006/wordml" xmlns:wps="http://schemas.microsoft.com/office/word/2010/wordprocessingShape" mc:Ignorable="w14 w15 w16se wp14">
+<w:ftr xmlns:wpc="http://schemas.microsoft.com/office/word/2010/wordprocessingCanvas" xmlns:cx="http://schemas.microsoft.com/office/drawing/2014/chartex" xmlns:cx1="http://schemas.microsoft.com/office/drawing/2015/9/8/chartex" xmlns:cx2="http://schemas.microsoft.com/office/drawing/2015/10/21/chartex" xmlns:cx3="http://schemas.microsoft.com/office/drawing/2016/5/9/chartex" xmlns:cx4="http://schemas.microsoft.com/office/drawing/2016/5/10/chartex" xmlns:cx5="http://schemas.microsoft.com/office/drawing/2016/5/11/chartex" xmlns:cx6="http://schemas.microsoft.com/office/drawing/2016/5/12/chartex" xmlns:cx7="http://schemas.microsoft.com/office/drawing/2016/5/13/chartex" xmlns:cx8="http://schemas.microsoft.com/office/drawing/2016/5/14/chartex" xmlns:mc="http://schemas.openxmlformats.org/markup-compatibility/2006" xmlns:aink="http://schemas.microsoft.com/office/drawing/2016/ink" xmlns:am3d="http://schemas.microsoft.com/office/drawing/2017/model3d" xmlns:o="urn:schemas-microsoft-com:office:office" xmlns:r="http://schemas.openxmlformats.org/officeDocument/2006/relationships" xmlns:m="http://schemas.openxmlformats.org/officeDocument/2006/math" xmlns:v="urn:schemas-microsoft-com:vml" xmlns:wp14="http://schemas.microsoft.com/office/word/2010/wordprocessingDrawing" xmlns:wp="http://schemas.openxmlformats.org/drawingml/2006/wordprocessingDrawing" xmlns:w10="urn:schemas-microsoft-com:office:word" xmlns:w="http://schemas.openxmlformats.org/wordprocessingml/2006/main" xmlns:w14="http://schemas.microsoft.com/office/word/2010/wordml" xmlns:w15="http://schemas.microsoft.com/office/word/2012/wordml" xmlns:w16cid="http://schemas.microsoft.com/office/word/2016/wordml/cid" xmlns:w16se="http://schemas.microsoft.com/office/word/2015/wordml/symex" xmlns:wpg="http://schemas.microsoft.com/office/word/2010/wordprocessingGroup" xmlns:wpi="http://schemas.microsoft.com/office/word/2010/wordprocessingInk" xmlns:wne="http://schemas.microsoft.com/office/word/2006/wordml" xmlns:wps="http://schemas.microsoft.com/office/word/2010/wordprocessingShape" mc:Ignorable="w14 w15 w16se w16cid wp14">
   <w:sdt>
     <w:sdtPr>
       <w:rPr>
@@ -3793,7 +3924,7 @@
 </file>
 
 <file path=word/footer3.xml><?xml version="1.0" encoding="utf-8"?>
-<w:ftr xmlns:wpc="http://schemas.microsoft.com/office/word/2010/wordprocessingCanvas" xmlns:cx="http://schemas.microsoft.com/office/drawing/2014/chartex" xmlns:cx1="http://schemas.microsoft.com/office/drawing/2015/9/8/chartex" xmlns:mc="http://schemas.openxmlformats.org/markup-compatibility/2006" xmlns:o="urn:schemas-microsoft-com:office:office" xmlns:r="http://schemas.openxmlformats.org/officeDocument/2006/relationships" xmlns:m="http://schemas.openxmlformats.org/officeDocument/2006/math" xmlns:v="urn:schemas-microsoft-com:vml" xmlns:wp14="http://schemas.microsoft.com/office/word/2010/wordprocessingDrawing" xmlns:wp="http://schemas.openxmlformats.org/drawingml/2006/wordprocessingDrawing" xmlns:w10="urn:schemas-microsoft-com:office:word" xmlns:w="http://schemas.openxmlformats.org/wordprocessingml/2006/main" xmlns:w14="http://schemas.microsoft.com/office/word/2010/wordml" xmlns:w15="http://schemas.microsoft.com/office/word/2012/wordml" xmlns:w16se="http://schemas.microsoft.com/office/word/2015/wordml/symex" xmlns:wpg="http://schemas.microsoft.com/office/word/2010/wordprocessingGroup" xmlns:wpi="http://schemas.microsoft.com/office/word/2010/wordprocessingInk" xmlns:wne="http://schemas.microsoft.com/office/word/2006/wordml" xmlns:wps="http://schemas.microsoft.com/office/word/2010/wordprocessingShape" mc:Ignorable="w14 w15 w16se wp14">
+<w:ftr xmlns:wpc="http://schemas.microsoft.com/office/word/2010/wordprocessingCanvas" xmlns:cx="http://schemas.microsoft.com/office/drawing/2014/chartex" xmlns:cx1="http://schemas.microsoft.com/office/drawing/2015/9/8/chartex" xmlns:cx2="http://schemas.microsoft.com/office/drawing/2015/10/21/chartex" xmlns:cx3="http://schemas.microsoft.com/office/drawing/2016/5/9/chartex" xmlns:cx4="http://schemas.microsoft.com/office/drawing/2016/5/10/chartex" xmlns:cx5="http://schemas.microsoft.com/office/drawing/2016/5/11/chartex" xmlns:cx6="http://schemas.microsoft.com/office/drawing/2016/5/12/chartex" xmlns:cx7="http://schemas.microsoft.com/office/drawing/2016/5/13/chartex" xmlns:cx8="http://schemas.microsoft.com/office/drawing/2016/5/14/chartex" xmlns:mc="http://schemas.openxmlformats.org/markup-compatibility/2006" xmlns:aink="http://schemas.microsoft.com/office/drawing/2016/ink" xmlns:am3d="http://schemas.microsoft.com/office/drawing/2017/model3d" xmlns:o="urn:schemas-microsoft-com:office:office" xmlns:r="http://schemas.openxmlformats.org/officeDocument/2006/relationships" xmlns:m="http://schemas.openxmlformats.org/officeDocument/2006/math" xmlns:v="urn:schemas-microsoft-com:vml" xmlns:wp14="http://schemas.microsoft.com/office/word/2010/wordprocessingDrawing" xmlns:wp="http://schemas.openxmlformats.org/drawingml/2006/wordprocessingDrawing" xmlns:w10="urn:schemas-microsoft-com:office:word" xmlns:w="http://schemas.openxmlformats.org/wordprocessingml/2006/main" xmlns:w14="http://schemas.microsoft.com/office/word/2010/wordml" xmlns:w15="http://schemas.microsoft.com/office/word/2012/wordml" xmlns:w16cid="http://schemas.microsoft.com/office/word/2016/wordml/cid" xmlns:w16se="http://schemas.microsoft.com/office/word/2015/wordml/symex" xmlns:wpg="http://schemas.microsoft.com/office/word/2010/wordprocessingGroup" xmlns:wpi="http://schemas.microsoft.com/office/word/2010/wordprocessingInk" xmlns:wne="http://schemas.microsoft.com/office/word/2006/wordml" xmlns:wps="http://schemas.microsoft.com/office/word/2010/wordprocessingShape" mc:Ignorable="w14 w15 w16se w16cid wp14">
   <w:sdt>
     <w:sdtPr>
       <w:rPr>
@@ -3849,7 +3980,7 @@
 </file>
 
 <file path=word/footnotes.xml><?xml version="1.0" encoding="utf-8"?>
-<w:footnotes xmlns:wpc="http://schemas.microsoft.com/office/word/2010/wordprocessingCanvas" xmlns:cx="http://schemas.microsoft.com/office/drawing/2014/chartex" xmlns:cx1="http://schemas.microsoft.com/office/drawing/2015/9/8/chartex" xmlns:mc="http://schemas.openxmlformats.org/markup-compatibility/2006" xmlns:o="urn:schemas-microsoft-com:office:office" xmlns:r="http://schemas.openxmlformats.org/officeDocument/2006/relationships" xmlns:m="http://schemas.openxmlformats.org/officeDocument/2006/math" xmlns:v="urn:schemas-microsoft-com:vml" xmlns:wp14="http://schemas.microsoft.com/office/word/2010/wordprocessingDrawing" xmlns:wp="http://schemas.openxmlformats.org/drawingml/2006/wordprocessingDrawing" xmlns:w10="urn:schemas-microsoft-com:office:word" xmlns:w="http://schemas.openxmlformats.org/wordprocessingml/2006/main" xmlns:w14="http://schemas.microsoft.com/office/word/2010/wordml" xmlns:w15="http://schemas.microsoft.com/office/word/2012/wordml" xmlns:w16se="http://schemas.microsoft.com/office/word/2015/wordml/symex" xmlns:wpg="http://schemas.microsoft.com/office/word/2010/wordprocessingGroup" xmlns:wpi="http://schemas.microsoft.com/office/word/2010/wordprocessingInk" xmlns:wne="http://schemas.microsoft.com/office/word/2006/wordml" xmlns:wps="http://schemas.microsoft.com/office/word/2010/wordprocessingShape" mc:Ignorable="w14 w15 w16se wp14">
+<w:footnotes xmlns:wpc="http://schemas.microsoft.com/office/word/2010/wordprocessingCanvas" xmlns:cx="http://schemas.microsoft.com/office/drawing/2014/chartex" xmlns:cx1="http://schemas.microsoft.com/office/drawing/2015/9/8/chartex" xmlns:cx2="http://schemas.microsoft.com/office/drawing/2015/10/21/chartex" xmlns:cx3="http://schemas.microsoft.com/office/drawing/2016/5/9/chartex" xmlns:cx4="http://schemas.microsoft.com/office/drawing/2016/5/10/chartex" xmlns:cx5="http://schemas.microsoft.com/office/drawing/2016/5/11/chartex" xmlns:cx6="http://schemas.microsoft.com/office/drawing/2016/5/12/chartex" xmlns:cx7="http://schemas.microsoft.com/office/drawing/2016/5/13/chartex" xmlns:cx8="http://schemas.microsoft.com/office/drawing/2016/5/14/chartex" xmlns:mc="http://schemas.openxmlformats.org/markup-compatibility/2006" xmlns:aink="http://schemas.microsoft.com/office/drawing/2016/ink" xmlns:am3d="http://schemas.microsoft.com/office/drawing/2017/model3d" xmlns:o="urn:schemas-microsoft-com:office:office" xmlns:r="http://schemas.openxmlformats.org/officeDocument/2006/relationships" xmlns:m="http://schemas.openxmlformats.org/officeDocument/2006/math" xmlns:v="urn:schemas-microsoft-com:vml" xmlns:wp14="http://schemas.microsoft.com/office/word/2010/wordprocessingDrawing" xmlns:wp="http://schemas.openxmlformats.org/drawingml/2006/wordprocessingDrawing" xmlns:w10="urn:schemas-microsoft-com:office:word" xmlns:w="http://schemas.openxmlformats.org/wordprocessingml/2006/main" xmlns:w14="http://schemas.microsoft.com/office/word/2010/wordml" xmlns:w15="http://schemas.microsoft.com/office/word/2012/wordml" xmlns:w16cid="http://schemas.microsoft.com/office/word/2016/wordml/cid" xmlns:w16se="http://schemas.microsoft.com/office/word/2015/wordml/symex" xmlns:wpg="http://schemas.microsoft.com/office/word/2010/wordprocessingGroup" xmlns:wpi="http://schemas.microsoft.com/office/word/2010/wordprocessingInk" xmlns:wne="http://schemas.microsoft.com/office/word/2006/wordml" xmlns:wps="http://schemas.microsoft.com/office/word/2010/wordprocessingShape" mc:Ignorable="w14 w15 w16se w16cid wp14">
   <w:footnote w:type="separator" w:id="-1">
     <w:p>
       <w:pPr>
@@ -4371,6 +4502,80 @@
           <w:lang w:val="de-CH"/>
         </w:rPr>
         <w:t>Bento.de</w:t>
+      </w:r>
+    </w:p>
+  </w:footnote>
+  <w:footnote w:id="14">
+    <w:p>
+      <w:pPr>
+        <w:pStyle w:val="Funotentext"/>
+        <w:rPr>
+          <w:lang w:val="de-CH"/>
+        </w:rPr>
+      </w:pPr>
+      <w:r>
+        <w:rPr>
+          <w:rStyle w:val="Funotenzeichen"/>
+        </w:rPr>
+        <w:footnoteRef/>
+      </w:r>
+      <w:r>
+        <w:rPr>
+          <w:lang w:val="de-DE"/>
+        </w:rPr>
+        <w:t xml:space="preserve"> </w:t>
+      </w:r>
+      <w:r>
+        <w:rPr>
+          <w:lang w:val="de-CH"/>
+        </w:rPr>
+        <w:t>Weltnetz.tv</w:t>
+      </w:r>
+    </w:p>
+  </w:footnote>
+  <w:footnote w:id="15">
+    <w:p>
+      <w:pPr>
+        <w:pStyle w:val="Funotentext"/>
+        <w:rPr>
+          <w:lang w:val="de-DE"/>
+        </w:rPr>
+      </w:pPr>
+      <w:r>
+        <w:rPr>
+          <w:rStyle w:val="Funotenzeichen"/>
+        </w:rPr>
+        <w:footnoteRef/>
+      </w:r>
+      <w:r>
+        <w:rPr>
+          <w:lang w:val="de-DE"/>
+        </w:rPr>
+        <w:t xml:space="preserve"> Forum-der-Wehrmacht</w:t>
+      </w:r>
+      <w:r>
+        <w:rPr>
+          <w:lang w:val="de-DE"/>
+        </w:rPr>
+        <w:t>.de sowie S</w:t>
+      </w:r>
+      <w:r>
+        <w:rPr>
+          <w:lang w:val="de-DE"/>
+        </w:rPr>
+        <w:t xml:space="preserve">chweizer Radio </w:t>
+      </w:r>
+      <w:r>
+        <w:rPr>
+          <w:lang w:val="de-DE"/>
+        </w:rPr>
+        <w:t>Fernsehen</w:t>
+      </w:r>
+      <w:r>
+        <w:rPr>
+          <w:lang w:val="de-DE"/>
+        </w:rPr>
+        <w:t>.ch</w:t>
       </w:r>
     </w:p>
   </w:footnote>
@@ -4378,7 +4583,7 @@
 </file>
 
 <file path=word/header1.xml><?xml version="1.0" encoding="utf-8"?>
-<w:hdr xmlns:wpc="http://schemas.microsoft.com/office/word/2010/wordprocessingCanvas" xmlns:cx="http://schemas.microsoft.com/office/drawing/2014/chartex" xmlns:cx1="http://schemas.microsoft.com/office/drawing/2015/9/8/chartex" xmlns:mc="http://schemas.openxmlformats.org/markup-compatibility/2006" xmlns:o="urn:schemas-microsoft-com:office:office" xmlns:r="http://schemas.openxmlformats.org/officeDocument/2006/relationships" xmlns:m="http://schemas.openxmlformats.org/officeDocument/2006/math" xmlns:v="urn:schemas-microsoft-com:vml" xmlns:wp14="http://schemas.microsoft.com/office/word/2010/wordprocessingDrawing" xmlns:wp="http://schemas.openxmlformats.org/drawingml/2006/wordprocessingDrawing" xmlns:w10="urn:schemas-microsoft-com:office:word" xmlns:w="http://schemas.openxmlformats.org/wordprocessingml/2006/main" xmlns:w14="http://schemas.microsoft.com/office/word/2010/wordml" xmlns:w15="http://schemas.microsoft.com/office/word/2012/wordml" xmlns:w16se="http://schemas.microsoft.com/office/word/2015/wordml/symex" xmlns:wpg="http://schemas.microsoft.com/office/word/2010/wordprocessingGroup" xmlns:wpi="http://schemas.microsoft.com/office/word/2010/wordprocessingInk" xmlns:wne="http://schemas.microsoft.com/office/word/2006/wordml" xmlns:wps="http://schemas.microsoft.com/office/word/2010/wordprocessingShape" mc:Ignorable="w14 w15 w16se wp14">
+<w:hdr xmlns:wpc="http://schemas.microsoft.com/office/word/2010/wordprocessingCanvas" xmlns:cx="http://schemas.microsoft.com/office/drawing/2014/chartex" xmlns:cx1="http://schemas.microsoft.com/office/drawing/2015/9/8/chartex" xmlns:cx2="http://schemas.microsoft.com/office/drawing/2015/10/21/chartex" xmlns:cx3="http://schemas.microsoft.com/office/drawing/2016/5/9/chartex" xmlns:cx4="http://schemas.microsoft.com/office/drawing/2016/5/10/chartex" xmlns:cx5="http://schemas.microsoft.com/office/drawing/2016/5/11/chartex" xmlns:cx6="http://schemas.microsoft.com/office/drawing/2016/5/12/chartex" xmlns:cx7="http://schemas.microsoft.com/office/drawing/2016/5/13/chartex" xmlns:cx8="http://schemas.microsoft.com/office/drawing/2016/5/14/chartex" xmlns:mc="http://schemas.openxmlformats.org/markup-compatibility/2006" xmlns:aink="http://schemas.microsoft.com/office/drawing/2016/ink" xmlns:am3d="http://schemas.microsoft.com/office/drawing/2017/model3d" xmlns:o="urn:schemas-microsoft-com:office:office" xmlns:r="http://schemas.openxmlformats.org/officeDocument/2006/relationships" xmlns:m="http://schemas.openxmlformats.org/officeDocument/2006/math" xmlns:v="urn:schemas-microsoft-com:vml" xmlns:wp14="http://schemas.microsoft.com/office/word/2010/wordprocessingDrawing" xmlns:wp="http://schemas.openxmlformats.org/drawingml/2006/wordprocessingDrawing" xmlns:w10="urn:schemas-microsoft-com:office:word" xmlns:w="http://schemas.openxmlformats.org/wordprocessingml/2006/main" xmlns:w14="http://schemas.microsoft.com/office/word/2010/wordml" xmlns:w15="http://schemas.microsoft.com/office/word/2012/wordml" xmlns:w16cid="http://schemas.microsoft.com/office/word/2016/wordml/cid" xmlns:w16se="http://schemas.microsoft.com/office/word/2015/wordml/symex" xmlns:wpg="http://schemas.microsoft.com/office/word/2010/wordprocessingGroup" xmlns:wpi="http://schemas.microsoft.com/office/word/2010/wordprocessingInk" xmlns:wne="http://schemas.microsoft.com/office/word/2006/wordml" xmlns:wps="http://schemas.microsoft.com/office/word/2010/wordprocessingShape" mc:Ignorable="w14 w15 w16se w16cid wp14">
   <w:p>
     <w:pPr>
       <w:pStyle w:val="Default"/>
@@ -4394,7 +4599,7 @@
 </file>
 
 <file path=word/header2.xml><?xml version="1.0" encoding="utf-8"?>
-<w:hdr xmlns:wpc="http://schemas.microsoft.com/office/word/2010/wordprocessingCanvas" xmlns:cx="http://schemas.microsoft.com/office/drawing/2014/chartex" xmlns:cx1="http://schemas.microsoft.com/office/drawing/2015/9/8/chartex" xmlns:mc="http://schemas.openxmlformats.org/markup-compatibility/2006" xmlns:o="urn:schemas-microsoft-com:office:office" xmlns:r="http://schemas.openxmlformats.org/officeDocument/2006/relationships" xmlns:m="http://schemas.openxmlformats.org/officeDocument/2006/math" xmlns:v="urn:schemas-microsoft-com:vml" xmlns:wp14="http://schemas.microsoft.com/office/word/2010/wordprocessingDrawing" xmlns:wp="http://schemas.openxmlformats.org/drawingml/2006/wordprocessingDrawing" xmlns:w10="urn:schemas-microsoft-com:office:word" xmlns:w="http://schemas.openxmlformats.org/wordprocessingml/2006/main" xmlns:w14="http://schemas.microsoft.com/office/word/2010/wordml" xmlns:w15="http://schemas.microsoft.com/office/word/2012/wordml" xmlns:w16se="http://schemas.microsoft.com/office/word/2015/wordml/symex" xmlns:wpg="http://schemas.microsoft.com/office/word/2010/wordprocessingGroup" xmlns:wpi="http://schemas.microsoft.com/office/word/2010/wordprocessingInk" xmlns:wne="http://schemas.microsoft.com/office/word/2006/wordml" xmlns:wps="http://schemas.microsoft.com/office/word/2010/wordprocessingShape" mc:Ignorable="w14 w15 w16se wp14">
+<w:hdr xmlns:wpc="http://schemas.microsoft.com/office/word/2010/wordprocessingCanvas" xmlns:cx="http://schemas.microsoft.com/office/drawing/2014/chartex" xmlns:cx1="http://schemas.microsoft.com/office/drawing/2015/9/8/chartex" xmlns:cx2="http://schemas.microsoft.com/office/drawing/2015/10/21/chartex" xmlns:cx3="http://schemas.microsoft.com/office/drawing/2016/5/9/chartex" xmlns:cx4="http://schemas.microsoft.com/office/drawing/2016/5/10/chartex" xmlns:cx5="http://schemas.microsoft.com/office/drawing/2016/5/11/chartex" xmlns:cx6="http://schemas.microsoft.com/office/drawing/2016/5/12/chartex" xmlns:cx7="http://schemas.microsoft.com/office/drawing/2016/5/13/chartex" xmlns:cx8="http://schemas.microsoft.com/office/drawing/2016/5/14/chartex" xmlns:mc="http://schemas.openxmlformats.org/markup-compatibility/2006" xmlns:aink="http://schemas.microsoft.com/office/drawing/2016/ink" xmlns:am3d="http://schemas.microsoft.com/office/drawing/2017/model3d" xmlns:o="urn:schemas-microsoft-com:office:office" xmlns:r="http://schemas.openxmlformats.org/officeDocument/2006/relationships" xmlns:m="http://schemas.openxmlformats.org/officeDocument/2006/math" xmlns:v="urn:schemas-microsoft-com:vml" xmlns:wp14="http://schemas.microsoft.com/office/word/2010/wordprocessingDrawing" xmlns:wp="http://schemas.openxmlformats.org/drawingml/2006/wordprocessingDrawing" xmlns:w10="urn:schemas-microsoft-com:office:word" xmlns:w="http://schemas.openxmlformats.org/wordprocessingml/2006/main" xmlns:w14="http://schemas.microsoft.com/office/word/2010/wordml" xmlns:w15="http://schemas.microsoft.com/office/word/2012/wordml" xmlns:w16cid="http://schemas.microsoft.com/office/word/2016/wordml/cid" xmlns:w16se="http://schemas.microsoft.com/office/word/2015/wordml/symex" xmlns:wpg="http://schemas.microsoft.com/office/word/2010/wordprocessingGroup" xmlns:wpi="http://schemas.microsoft.com/office/word/2010/wordprocessingInk" xmlns:wne="http://schemas.microsoft.com/office/word/2006/wordml" xmlns:wps="http://schemas.microsoft.com/office/word/2010/wordprocessingShape" mc:Ignorable="w14 w15 w16se w16cid wp14">
   <w:p>
     <w:pPr>
       <w:pStyle w:val="IDPA-Standard"/>
@@ -4443,7 +4648,7 @@
 </file>
 
 <file path=word/header3.xml><?xml version="1.0" encoding="utf-8"?>
-<w:hdr xmlns:wpc="http://schemas.microsoft.com/office/word/2010/wordprocessingCanvas" xmlns:cx="http://schemas.microsoft.com/office/drawing/2014/chartex" xmlns:cx1="http://schemas.microsoft.com/office/drawing/2015/9/8/chartex" xmlns:mc="http://schemas.openxmlformats.org/markup-compatibility/2006" xmlns:o="urn:schemas-microsoft-com:office:office" xmlns:r="http://schemas.openxmlformats.org/officeDocument/2006/relationships" xmlns:m="http://schemas.openxmlformats.org/officeDocument/2006/math" xmlns:v="urn:schemas-microsoft-com:vml" xmlns:wp14="http://schemas.microsoft.com/office/word/2010/wordprocessingDrawing" xmlns:wp="http://schemas.openxmlformats.org/drawingml/2006/wordprocessingDrawing" xmlns:w10="urn:schemas-microsoft-com:office:word" xmlns:w="http://schemas.openxmlformats.org/wordprocessingml/2006/main" xmlns:w14="http://schemas.microsoft.com/office/word/2010/wordml" xmlns:w15="http://schemas.microsoft.com/office/word/2012/wordml" xmlns:w16se="http://schemas.microsoft.com/office/word/2015/wordml/symex" xmlns:wpg="http://schemas.microsoft.com/office/word/2010/wordprocessingGroup" xmlns:wpi="http://schemas.microsoft.com/office/word/2010/wordprocessingInk" xmlns:wne="http://schemas.microsoft.com/office/word/2006/wordml" xmlns:wps="http://schemas.microsoft.com/office/word/2010/wordprocessingShape" mc:Ignorable="w14 w15 w16se wp14">
+<w:hdr xmlns:wpc="http://schemas.microsoft.com/office/word/2010/wordprocessingCanvas" xmlns:cx="http://schemas.microsoft.com/office/drawing/2014/chartex" xmlns:cx1="http://schemas.microsoft.com/office/drawing/2015/9/8/chartex" xmlns:cx2="http://schemas.microsoft.com/office/drawing/2015/10/21/chartex" xmlns:cx3="http://schemas.microsoft.com/office/drawing/2016/5/9/chartex" xmlns:cx4="http://schemas.microsoft.com/office/drawing/2016/5/10/chartex" xmlns:cx5="http://schemas.microsoft.com/office/drawing/2016/5/11/chartex" xmlns:cx6="http://schemas.microsoft.com/office/drawing/2016/5/12/chartex" xmlns:cx7="http://schemas.microsoft.com/office/drawing/2016/5/13/chartex" xmlns:cx8="http://schemas.microsoft.com/office/drawing/2016/5/14/chartex" xmlns:mc="http://schemas.openxmlformats.org/markup-compatibility/2006" xmlns:aink="http://schemas.microsoft.com/office/drawing/2016/ink" xmlns:am3d="http://schemas.microsoft.com/office/drawing/2017/model3d" xmlns:o="urn:schemas-microsoft-com:office:office" xmlns:r="http://schemas.openxmlformats.org/officeDocument/2006/relationships" xmlns:m="http://schemas.openxmlformats.org/officeDocument/2006/math" xmlns:v="urn:schemas-microsoft-com:vml" xmlns:wp14="http://schemas.microsoft.com/office/word/2010/wordprocessingDrawing" xmlns:wp="http://schemas.openxmlformats.org/drawingml/2006/wordprocessingDrawing" xmlns:w10="urn:schemas-microsoft-com:office:word" xmlns:w="http://schemas.openxmlformats.org/wordprocessingml/2006/main" xmlns:w14="http://schemas.microsoft.com/office/word/2010/wordml" xmlns:w15="http://schemas.microsoft.com/office/word/2012/wordml" xmlns:w16cid="http://schemas.microsoft.com/office/word/2016/wordml/cid" xmlns:w16se="http://schemas.microsoft.com/office/word/2015/wordml/symex" xmlns:wpg="http://schemas.microsoft.com/office/word/2010/wordprocessingGroup" xmlns:wpi="http://schemas.microsoft.com/office/word/2010/wordprocessingInk" xmlns:wne="http://schemas.microsoft.com/office/word/2006/wordml" xmlns:wps="http://schemas.microsoft.com/office/word/2010/wordprocessingShape" mc:Ignorable="w14 w15 w16se w16cid wp14">
   <w:p>
     <w:pPr>
       <w:pStyle w:val="IDPA-Standard"/>
@@ -4489,7 +4694,7 @@
 </file>
 
 <file path=word/header4.xml><?xml version="1.0" encoding="utf-8"?>
-<w:hdr xmlns:wpc="http://schemas.microsoft.com/office/word/2010/wordprocessingCanvas" xmlns:cx="http://schemas.microsoft.com/office/drawing/2014/chartex" xmlns:cx1="http://schemas.microsoft.com/office/drawing/2015/9/8/chartex" xmlns:mc="http://schemas.openxmlformats.org/markup-compatibility/2006" xmlns:o="urn:schemas-microsoft-com:office:office" xmlns:r="http://schemas.openxmlformats.org/officeDocument/2006/relationships" xmlns:m="http://schemas.openxmlformats.org/officeDocument/2006/math" xmlns:v="urn:schemas-microsoft-com:vml" xmlns:wp14="http://schemas.microsoft.com/office/word/2010/wordprocessingDrawing" xmlns:wp="http://schemas.openxmlformats.org/drawingml/2006/wordprocessingDrawing" xmlns:w10="urn:schemas-microsoft-com:office:word" xmlns:w="http://schemas.openxmlformats.org/wordprocessingml/2006/main" xmlns:w14="http://schemas.microsoft.com/office/word/2010/wordml" xmlns:w15="http://schemas.microsoft.com/office/word/2012/wordml" xmlns:w16se="http://schemas.microsoft.com/office/word/2015/wordml/symex" xmlns:wpg="http://schemas.microsoft.com/office/word/2010/wordprocessingGroup" xmlns:wpi="http://schemas.microsoft.com/office/word/2010/wordprocessingInk" xmlns:wne="http://schemas.microsoft.com/office/word/2006/wordml" xmlns:wps="http://schemas.microsoft.com/office/word/2010/wordprocessingShape" mc:Ignorable="w14 w15 w16se wp14">
+<w:hdr xmlns:wpc="http://schemas.microsoft.com/office/word/2010/wordprocessingCanvas" xmlns:cx="http://schemas.microsoft.com/office/drawing/2014/chartex" xmlns:cx1="http://schemas.microsoft.com/office/drawing/2015/9/8/chartex" xmlns:cx2="http://schemas.microsoft.com/office/drawing/2015/10/21/chartex" xmlns:cx3="http://schemas.microsoft.com/office/drawing/2016/5/9/chartex" xmlns:cx4="http://schemas.microsoft.com/office/drawing/2016/5/10/chartex" xmlns:cx5="http://schemas.microsoft.com/office/drawing/2016/5/11/chartex" xmlns:cx6="http://schemas.microsoft.com/office/drawing/2016/5/12/chartex" xmlns:cx7="http://schemas.microsoft.com/office/drawing/2016/5/13/chartex" xmlns:cx8="http://schemas.microsoft.com/office/drawing/2016/5/14/chartex" xmlns:mc="http://schemas.openxmlformats.org/markup-compatibility/2006" xmlns:aink="http://schemas.microsoft.com/office/drawing/2016/ink" xmlns:am3d="http://schemas.microsoft.com/office/drawing/2017/model3d" xmlns:o="urn:schemas-microsoft-com:office:office" xmlns:r="http://schemas.openxmlformats.org/officeDocument/2006/relationships" xmlns:m="http://schemas.openxmlformats.org/officeDocument/2006/math" xmlns:v="urn:schemas-microsoft-com:vml" xmlns:wp14="http://schemas.microsoft.com/office/word/2010/wordprocessingDrawing" xmlns:wp="http://schemas.openxmlformats.org/drawingml/2006/wordprocessingDrawing" xmlns:w10="urn:schemas-microsoft-com:office:word" xmlns:w="http://schemas.openxmlformats.org/wordprocessingml/2006/main" xmlns:w14="http://schemas.microsoft.com/office/word/2010/wordml" xmlns:w15="http://schemas.microsoft.com/office/word/2012/wordml" xmlns:w16cid="http://schemas.microsoft.com/office/word/2016/wordml/cid" xmlns:w16se="http://schemas.microsoft.com/office/word/2015/wordml/symex" xmlns:wpg="http://schemas.microsoft.com/office/word/2010/wordprocessingGroup" xmlns:wpi="http://schemas.microsoft.com/office/word/2010/wordprocessingInk" xmlns:wne="http://schemas.microsoft.com/office/word/2006/wordml" xmlns:wps="http://schemas.microsoft.com/office/word/2010/wordprocessingShape" mc:Ignorable="w14 w15 w16se w16cid wp14">
   <w:p>
     <w:pPr>
       <w:pStyle w:val="IDPA-Standard"/>
@@ -4537,7 +4742,7 @@
 </file>
 
 <file path=word/numbering.xml><?xml version="1.0" encoding="utf-8"?>
-<w:numbering xmlns:wpc="http://schemas.microsoft.com/office/word/2010/wordprocessingCanvas" xmlns:cx="http://schemas.microsoft.com/office/drawing/2014/chartex" xmlns:cx1="http://schemas.microsoft.com/office/drawing/2015/9/8/chartex" xmlns:mc="http://schemas.openxmlformats.org/markup-compatibility/2006" xmlns:o="urn:schemas-microsoft-com:office:office" xmlns:r="http://schemas.openxmlformats.org/officeDocument/2006/relationships" xmlns:m="http://schemas.openxmlformats.org/officeDocument/2006/math" xmlns:v="urn:schemas-microsoft-com:vml" xmlns:wp14="http://schemas.microsoft.com/office/word/2010/wordprocessingDrawing" xmlns:wp="http://schemas.openxmlformats.org/drawingml/2006/wordprocessingDrawing" xmlns:w10="urn:schemas-microsoft-com:office:word" xmlns:w="http://schemas.openxmlformats.org/wordprocessingml/2006/main" xmlns:w14="http://schemas.microsoft.com/office/word/2010/wordml" xmlns:w15="http://schemas.microsoft.com/office/word/2012/wordml" xmlns:w16se="http://schemas.microsoft.com/office/word/2015/wordml/symex" xmlns:wpg="http://schemas.microsoft.com/office/word/2010/wordprocessingGroup" xmlns:wpi="http://schemas.microsoft.com/office/word/2010/wordprocessingInk" xmlns:wne="http://schemas.microsoft.com/office/word/2006/wordml" xmlns:wps="http://schemas.microsoft.com/office/word/2010/wordprocessingShape" mc:Ignorable="w14 w15 w16se wp14">
+<w:numbering xmlns:wpc="http://schemas.microsoft.com/office/word/2010/wordprocessingCanvas" xmlns:cx="http://schemas.microsoft.com/office/drawing/2014/chartex" xmlns:cx1="http://schemas.microsoft.com/office/drawing/2015/9/8/chartex" xmlns:cx2="http://schemas.microsoft.com/office/drawing/2015/10/21/chartex" xmlns:cx3="http://schemas.microsoft.com/office/drawing/2016/5/9/chartex" xmlns:cx4="http://schemas.microsoft.com/office/drawing/2016/5/10/chartex" xmlns:cx5="http://schemas.microsoft.com/office/drawing/2016/5/11/chartex" xmlns:cx6="http://schemas.microsoft.com/office/drawing/2016/5/12/chartex" xmlns:cx7="http://schemas.microsoft.com/office/drawing/2016/5/13/chartex" xmlns:cx8="http://schemas.microsoft.com/office/drawing/2016/5/14/chartex" xmlns:mc="http://schemas.openxmlformats.org/markup-compatibility/2006" xmlns:aink="http://schemas.microsoft.com/office/drawing/2016/ink" xmlns:am3d="http://schemas.microsoft.com/office/drawing/2017/model3d" xmlns:o="urn:schemas-microsoft-com:office:office" xmlns:r="http://schemas.openxmlformats.org/officeDocument/2006/relationships" xmlns:m="http://schemas.openxmlformats.org/officeDocument/2006/math" xmlns:v="urn:schemas-microsoft-com:vml" xmlns:wp14="http://schemas.microsoft.com/office/word/2010/wordprocessingDrawing" xmlns:wp="http://schemas.openxmlformats.org/drawingml/2006/wordprocessingDrawing" xmlns:w10="urn:schemas-microsoft-com:office:word" xmlns:w="http://schemas.openxmlformats.org/wordprocessingml/2006/main" xmlns:w14="http://schemas.microsoft.com/office/word/2010/wordml" xmlns:w15="http://schemas.microsoft.com/office/word/2012/wordml" xmlns:w16cid="http://schemas.microsoft.com/office/word/2016/wordml/cid" xmlns:w16se="http://schemas.microsoft.com/office/word/2015/wordml/symex" xmlns:wpg="http://schemas.microsoft.com/office/word/2010/wordprocessingGroup" xmlns:wpi="http://schemas.microsoft.com/office/word/2010/wordprocessingInk" xmlns:wne="http://schemas.microsoft.com/office/word/2006/wordml" xmlns:wps="http://schemas.microsoft.com/office/word/2010/wordprocessingShape" mc:Ignorable="w14 w15 w16se w16cid wp14">
   <w:abstractNum w:abstractNumId="0" w15:restartNumberingAfterBreak="0">
     <w:nsid w:val="FFFFFF89"/>
     <w:multiLevelType w:val="singleLevel"/>
@@ -5253,7 +5458,7 @@
 </file>
 
 <file path=word/styles.xml><?xml version="1.0" encoding="utf-8"?>
-<w:styles xmlns:mc="http://schemas.openxmlformats.org/markup-compatibility/2006" xmlns:r="http://schemas.openxmlformats.org/officeDocument/2006/relationships" xmlns:w="http://schemas.openxmlformats.org/wordprocessingml/2006/main" xmlns:w14="http://schemas.microsoft.com/office/word/2010/wordml" xmlns:w15="http://schemas.microsoft.com/office/word/2012/wordml" xmlns:w16se="http://schemas.microsoft.com/office/word/2015/wordml/symex" mc:Ignorable="w14 w15 w16se">
+<w:styles xmlns:mc="http://schemas.openxmlformats.org/markup-compatibility/2006" xmlns:r="http://schemas.openxmlformats.org/officeDocument/2006/relationships" xmlns:w="http://schemas.openxmlformats.org/wordprocessingml/2006/main" xmlns:w14="http://schemas.microsoft.com/office/word/2010/wordml" xmlns:w15="http://schemas.microsoft.com/office/word/2012/wordml" xmlns:w16cid="http://schemas.microsoft.com/office/word/2016/wordml/cid" xmlns:w16se="http://schemas.microsoft.com/office/word/2015/wordml/symex" mc:Ignorable="w14 w15 w16se w16cid">
   <w:docDefaults>
     <w:rPrDefault>
       <w:rPr>
@@ -5269,7 +5474,7 @@
       </w:pPr>
     </w:pPrDefault>
   </w:docDefaults>
-  <w:latentStyles w:defLockedState="0" w:defUIPriority="99" w:defSemiHidden="0" w:defUnhideWhenUsed="0" w:defQFormat="0" w:count="371">
+  <w:latentStyles w:defLockedState="0" w:defUIPriority="99" w:defSemiHidden="0" w:defUnhideWhenUsed="0" w:defQFormat="0" w:count="375">
     <w:lsdException w:name="Normal" w:uiPriority="0" w:qFormat="1"/>
     <w:lsdException w:name="heading 1" w:uiPriority="9" w:qFormat="1"/>
     <w:lsdException w:name="heading 2" w:semiHidden="1" w:uiPriority="9" w:unhideWhenUsed="1" w:qFormat="1"/>
@@ -5375,7 +5580,6 @@
     <w:lsdException w:name="HTML Sample" w:semiHidden="1" w:unhideWhenUsed="1"/>
     <w:lsdException w:name="HTML Typewriter" w:semiHidden="1" w:unhideWhenUsed="1"/>
     <w:lsdException w:name="HTML Variable" w:semiHidden="1" w:unhideWhenUsed="1"/>
-    <w:lsdException w:name="Normal Table" w:semiHidden="1" w:unhideWhenUsed="1"/>
     <w:lsdException w:name="annotation subject" w:semiHidden="1" w:unhideWhenUsed="1"/>
     <w:lsdException w:name="No List" w:semiHidden="1" w:unhideWhenUsed="1"/>
     <w:lsdException w:name="Outline List 1" w:semiHidden="1" w:unhideWhenUsed="1"/>
@@ -5419,10 +5623,8 @@
     <w:lsdException w:name="Table Elegant" w:semiHidden="1" w:unhideWhenUsed="1"/>
     <w:lsdException w:name="Table Professional" w:semiHidden="1" w:unhideWhenUsed="1"/>
     <w:lsdException w:name="Table Subtle 1" w:semiHidden="1" w:unhideWhenUsed="1"/>
-    <w:lsdException w:name="Table Subtle 2" w:semiHidden="1" w:unhideWhenUsed="1"/>
     <w:lsdException w:name="Table Web 1" w:semiHidden="1" w:unhideWhenUsed="1"/>
     <w:lsdException w:name="Table Web 2" w:semiHidden="1" w:unhideWhenUsed="1"/>
-    <w:lsdException w:name="Table Web 3" w:semiHidden="1" w:unhideWhenUsed="1"/>
     <w:lsdException w:name="Balloon Text" w:semiHidden="1" w:unhideWhenUsed="1"/>
     <w:lsdException w:name="Table Grid" w:uiPriority="39"/>
     <w:lsdException w:name="Table Theme" w:semiHidden="1" w:unhideWhenUsed="1"/>
@@ -5641,6 +5843,10 @@
     <w:lsdException w:name="List Table 5 Dark Accent 6" w:uiPriority="50"/>
     <w:lsdException w:name="List Table 6 Colorful Accent 6" w:uiPriority="51"/>
     <w:lsdException w:name="List Table 7 Colorful Accent 6" w:uiPriority="52"/>
+    <w:lsdException w:name="Mention" w:semiHidden="1" w:unhideWhenUsed="1"/>
+    <w:lsdException w:name="Smart Hyperlink" w:semiHidden="1" w:unhideWhenUsed="1"/>
+    <w:lsdException w:name="Hashtag" w:semiHidden="1" w:unhideWhenUsed="1"/>
+    <w:lsdException w:name="Unresolved Mention" w:semiHidden="1" w:unhideWhenUsed="1"/>
   </w:latentStyles>
   <w:style w:type="paragraph" w:default="1" w:styleId="Standard">
     <w:name w:val="Normal"/>
@@ -6079,6 +6285,18 @@
       <w:u w:val="single"/>
     </w:rPr>
   </w:style>
+  <w:style w:type="character" w:styleId="NichtaufgelsteErwhnung">
+    <w:name w:val="Unresolved Mention"/>
+    <w:basedOn w:val="Absatz-Standardschriftart"/>
+    <w:uiPriority w:val="99"/>
+    <w:semiHidden/>
+    <w:unhideWhenUsed/>
+    <w:rsid w:val="00364468"/>
+    <w:rPr>
+      <w:color w:val="605E5C"/>
+      <w:shd w:val="clear" w:color="auto" w:fill="E1DFDD"/>
+    </w:rPr>
+  </w:style>
 </w:styles>
 </file>
 
@@ -6382,7 +6600,7 @@
 </file>
 
 <file path=customXml/itemProps1.xml><?xml version="1.0" encoding="utf-8"?>
-<ds:datastoreItem xmlns:ds="http://schemas.openxmlformats.org/officeDocument/2006/customXml" ds:itemID="{A03F19F7-AEDA-48CE-A7EE-B14B284AD415}">
+<ds:datastoreItem xmlns:ds="http://schemas.openxmlformats.org/officeDocument/2006/customXml" ds:itemID="{00DEA9C3-1402-48D0-9AF1-2D887C226BD6}">
   <ds:schemaRefs>
     <ds:schemaRef ds:uri="http://schemas.openxmlformats.org/officeDocument/2006/bibliography"/>
   </ds:schemaRefs>

</xml_diff>